<commit_message>
Updated Leap Sentencing Template.
</commit_message>
<xml_diff>
--- a/resources/Templates/Leap_Admission_Plea_Template.docx
+++ b/resources/Templates/Leap_Admission_Plea_Template.docx
@@ -96,7 +96,6 @@
           <w:tab w:val="left" w:pos="4320"/>
           <w:tab w:val="left" w:pos="4680"/>
         </w:tabs>
-        <w:ind w:left="4680" w:hanging="2520"/>
         <w:rPr>
           <w:rFonts w:ascii="Palatino Linotype" w:hAnsi="Palatino Linotype"/>
           <w:sz w:val="20"/>
@@ -109,6 +108,14 @@
           <w:sz w:val="20"/>
           <w:szCs w:val="20"/>
         </w:rPr>
+        <w:tab/>
+      </w:r>
+      <w:r>
+        <w:rPr>
+          <w:rFonts w:ascii="Palatino Linotype" w:hAnsi="Palatino Linotype"/>
+          <w:sz w:val="20"/>
+          <w:szCs w:val="20"/>
+        </w:rPr>
         <w:t>Plaintiff,</w:t>
       </w:r>
       <w:r>
@@ -135,27 +142,6 @@
         </w:rPr>
         <w:tab/>
       </w:r>
-    </w:p>
-    <w:p>
-      <w:pPr>
-        <w:tabs>
-          <w:tab w:val="left" w:pos="-1080"/>
-          <w:tab w:val="left" w:pos="-720"/>
-          <w:tab w:val="left" w:pos="0"/>
-          <w:tab w:val="left" w:pos="720"/>
-          <w:tab w:val="left" w:pos="1440"/>
-          <w:tab w:val="left" w:pos="2160"/>
-          <w:tab w:val="left" w:pos="2880"/>
-          <w:tab w:val="left" w:pos="3600"/>
-          <w:tab w:val="left" w:pos="4320"/>
-          <w:tab w:val="left" w:pos="4680"/>
-        </w:tabs>
-        <w:rPr>
-          <w:rFonts w:ascii="Palatino Linotype" w:hAnsi="Palatino Linotype"/>
-          <w:sz w:val="20"/>
-          <w:szCs w:val="20"/>
-        </w:rPr>
-      </w:pPr>
     </w:p>
     <w:p>
       <w:pPr>
@@ -225,6 +211,21 @@
           <w:szCs w:val="20"/>
         </w:rPr>
         <w:tab/>
+      </w:r>
+      <w:r>
+        <w:rPr>
+          <w:rFonts w:ascii="Palatino Linotype" w:hAnsi="Palatino Linotype"/>
+          <w:sz w:val="20"/>
+          <w:szCs w:val="20"/>
+        </w:rPr>
+        <w:tab/>
+      </w:r>
+      <w:r>
+        <w:rPr>
+          <w:rFonts w:ascii="Palatino Linotype" w:hAnsi="Palatino Linotype"/>
+          <w:sz w:val="20"/>
+          <w:szCs w:val="20"/>
+        </w:rPr>
         <w:t>C</w:t>
       </w:r>
       <w:r>
@@ -294,30 +295,6 @@
           <w:szCs w:val="20"/>
         </w:rPr>
         <w:t xml:space="preserve"> }}</w:t>
-      </w:r>
-      <w:r>
-        <w:rPr>
-          <w:rFonts w:ascii="Palatino Linotype" w:hAnsi="Palatino Linotype"/>
-          <w:sz w:val="20"/>
-          <w:szCs w:val="20"/>
-        </w:rPr>
-        <w:tab/>
-      </w:r>
-      <w:r>
-        <w:rPr>
-          <w:rFonts w:ascii="Palatino Linotype" w:hAnsi="Palatino Linotype"/>
-          <w:sz w:val="20"/>
-          <w:szCs w:val="20"/>
-        </w:rPr>
-        <w:tab/>
-      </w:r>
-      <w:r>
-        <w:rPr>
-          <w:rFonts w:ascii="Palatino Linotype" w:hAnsi="Palatino Linotype"/>
-          <w:sz w:val="20"/>
-          <w:szCs w:val="20"/>
-        </w:rPr>
-        <w:tab/>
       </w:r>
       <w:r>
         <w:rPr>
@@ -475,13 +452,20 @@
           <w:tab w:val="left" w:pos="4320"/>
           <w:tab w:val="left" w:pos="4680"/>
         </w:tabs>
-        <w:ind w:left="4680" w:hanging="2520"/>
         <w:rPr>
           <w:rFonts w:ascii="Palatino Linotype" w:hAnsi="Palatino Linotype"/>
           <w:sz w:val="20"/>
           <w:szCs w:val="20"/>
         </w:rPr>
       </w:pPr>
+      <w:r>
+        <w:rPr>
+          <w:rFonts w:ascii="Palatino Linotype" w:hAnsi="Palatino Linotype"/>
+          <w:sz w:val="20"/>
+          <w:szCs w:val="20"/>
+        </w:rPr>
+        <w:tab/>
+      </w:r>
       <w:r>
         <w:rPr>
           <w:rFonts w:ascii="Palatino Linotype" w:hAnsi="Palatino Linotype"/>
@@ -1251,7 +1235,23 @@
           <w:sz w:val="20"/>
           <w:szCs w:val="20"/>
         </w:rPr>
-        <w:t xml:space="preserve"> set forth below.  Defendant understood the nature of the charge(s), all constitutional rights, and the effects of a plea.  Defendant entered </w:t>
+        <w:t xml:space="preserve"> set forth below.  </w:t>
+      </w:r>
+      <w:r>
+        <w:rPr>
+          <w:rFonts w:ascii="Palatino Linotype" w:hAnsi="Palatino Linotype" w:cs="Times New Roman"/>
+          <w:sz w:val="20"/>
+          <w:szCs w:val="20"/>
+        </w:rPr>
+        <w:t xml:space="preserve">The Court advised that if Defendant is not a United States citizen any plea or conviction could result in deportation, exclusion from admission into the United States, or denial of naturalization under United States law.  </w:t>
+      </w:r>
+      <w:r>
+        <w:rPr>
+          <w:rFonts w:ascii="Palatino Linotype" w:hAnsi="Palatino Linotype" w:cs="Times New Roman"/>
+          <w:sz w:val="20"/>
+          <w:szCs w:val="20"/>
+        </w:rPr>
+        <w:t xml:space="preserve">Defendant understood the nature of the charge(s), all constitutional rights, and the effects of a plea.  Defendant entered </w:t>
       </w:r>
       <w:r>
         <w:rPr>
@@ -1275,7 +1275,7 @@
           <w:sz w:val="20"/>
           <w:szCs w:val="20"/>
         </w:rPr>
-        <w:t xml:space="preserve">plea(s) to the charge(s) as set forth in the chart below.  The Court advised that if Defendant is not a United States citizen any plea or conviction could result in deportation, exclusion from admission into the United States, or denial of naturalization under United States law.  </w:t>
+        <w:t xml:space="preserve">plea(s) to the charge(s) as set forth in the chart below.  </w:t>
       </w:r>
       <w:r>
         <w:rPr>
@@ -2695,36 +2695,38 @@
           <w:sz w:val="20"/>
           <w:szCs w:val="20"/>
         </w:rPr>
-        <w:t xml:space="preserve"> requirements may result in early termination </w:t>
-      </w:r>
-      <w:r>
-        <w:rPr>
-          <w:rFonts w:ascii="Palatino Linotype" w:hAnsi="Palatino Linotype" w:cs="Times New Roman"/>
+        <w:t xml:space="preserve"> requirements may result in early termination from the program</w:t>
+      </w:r>
+      <w:r>
+        <w:rPr>
+          <w:rFonts w:ascii="Palatino Linotype" w:hAnsi="Palatino Linotype" w:cs="Times New Roman"/>
+          <w:b/>
+          <w:bCs/>
+          <w:sz w:val="20"/>
+          <w:szCs w:val="20"/>
+        </w:rPr>
+        <w:t>.</w:t>
+      </w:r>
+      <w:r>
+        <w:rPr>
+          <w:rFonts w:ascii="Palatino Linotype" w:hAnsi="Palatino Linotype" w:cs="Times New Roman"/>
+          <w:b/>
+          <w:bCs/>
+          <w:sz w:val="20"/>
+          <w:szCs w:val="20"/>
+        </w:rPr>
+        <w:t xml:space="preserve">  Should the LEAP Coordinator recommend early termination from the program based on Defendant’s failure to comply with the terms of the agreement, the Court may, with notice to Defendant, </w:t>
+      </w:r>
+      <w:r>
+        <w:rPr>
+          <w:rFonts w:ascii="Palatino Linotype" w:hAnsi="Palatino Linotype" w:cs="Times New Roman"/>
+          <w:b/>
+          <w:bCs/>
           <w:sz w:val="20"/>
           <w:szCs w:val="20"/>
         </w:rPr>
         <w:lastRenderedPageBreak/>
-        <w:t>from the program</w:t>
-      </w:r>
-      <w:r>
-        <w:rPr>
-          <w:rFonts w:ascii="Palatino Linotype" w:hAnsi="Palatino Linotype" w:cs="Times New Roman"/>
-          <w:b/>
-          <w:bCs/>
-          <w:sz w:val="20"/>
-          <w:szCs w:val="20"/>
-        </w:rPr>
-        <w:t>.</w:t>
-      </w:r>
-      <w:r>
-        <w:rPr>
-          <w:rFonts w:ascii="Palatino Linotype" w:hAnsi="Palatino Linotype" w:cs="Times New Roman"/>
-          <w:b/>
-          <w:bCs/>
-          <w:sz w:val="20"/>
-          <w:szCs w:val="20"/>
-        </w:rPr>
-        <w:t xml:space="preserve">  Should the LEAP Coordinator recommend early termination from the program based on Defendant’s failure to comply with the terms of the agreement, the Court may, with notice to Defendant, schedule an earlier sentencing hearing.  </w:t>
+        <w:t xml:space="preserve">schedule an earlier sentencing hearing.  </w:t>
       </w:r>
       <w:r>
         <w:rPr>

</xml_diff>

<commit_message>
Added 30 days option for Leap Sentencing.
</commit_message>
<xml_diff>
--- a/resources/Templates/Leap_Admission_Plea_Template.docx
+++ b/resources/Templates/Leap_Admission_Plea_Template.docx
@@ -258,25 +258,7 @@
           <w:sz w:val="20"/>
           <w:szCs w:val="20"/>
         </w:rPr>
-        <w:t xml:space="preserve">.  {{ </w:t>
-      </w:r>
-      <w:proofErr w:type="spellStart"/>
-      <w:r>
-        <w:rPr>
-          <w:rFonts w:ascii="Palatino Linotype" w:hAnsi="Palatino Linotype"/>
-          <w:sz w:val="20"/>
-          <w:szCs w:val="20"/>
-        </w:rPr>
-        <w:t>case_number</w:t>
-      </w:r>
-      <w:proofErr w:type="spellEnd"/>
-      <w:r>
-        <w:rPr>
-          <w:rFonts w:ascii="Palatino Linotype" w:hAnsi="Palatino Linotype"/>
-          <w:sz w:val="20"/>
-          <w:szCs w:val="20"/>
-        </w:rPr>
-        <w:t xml:space="preserve"> }}</w:t>
+        <w:t>.  {{ case_number }}</w:t>
       </w:r>
       <w:r>
         <w:rPr>
@@ -331,51 +313,15 @@
           <w:sz w:val="20"/>
           <w:szCs w:val="20"/>
         </w:rPr>
-        <w:t xml:space="preserve">{{ </w:t>
-      </w:r>
-      <w:proofErr w:type="spellStart"/>
-      <w:r>
-        <w:rPr>
-          <w:rFonts w:ascii="Palatino Linotype" w:hAnsi="Palatino Linotype"/>
-          <w:sz w:val="20"/>
-          <w:szCs w:val="20"/>
-        </w:rPr>
-        <w:t>defendant.first_name</w:t>
-      </w:r>
-      <w:proofErr w:type="spellEnd"/>
-      <w:r>
-        <w:rPr>
-          <w:rFonts w:ascii="Palatino Linotype" w:hAnsi="Palatino Linotype"/>
-          <w:sz w:val="20"/>
-          <w:szCs w:val="20"/>
-        </w:rPr>
-        <w:t xml:space="preserve"> }} {{ </w:t>
-      </w:r>
-      <w:proofErr w:type="spellStart"/>
-      <w:r>
-        <w:rPr>
-          <w:rFonts w:ascii="Palatino Linotype" w:hAnsi="Palatino Linotype"/>
-          <w:sz w:val="20"/>
-          <w:szCs w:val="20"/>
-        </w:rPr>
-        <w:t>defendant.</w:t>
-      </w:r>
-      <w:r>
-        <w:rPr>
-          <w:rFonts w:ascii="Palatino Linotype" w:hAnsi="Palatino Linotype"/>
-          <w:sz w:val="20"/>
-          <w:szCs w:val="20"/>
-        </w:rPr>
-        <w:t>last_name</w:t>
-      </w:r>
-      <w:proofErr w:type="spellEnd"/>
-      <w:r>
-        <w:rPr>
-          <w:rFonts w:ascii="Palatino Linotype" w:hAnsi="Palatino Linotype"/>
-          <w:sz w:val="20"/>
-          <w:szCs w:val="20"/>
-        </w:rPr>
-        <w:t xml:space="preserve"> }},</w:t>
+        <w:t>{{ defendant.first_name }} {{ defendant.</w:t>
+      </w:r>
+      <w:r>
+        <w:rPr>
+          <w:rFonts w:ascii="Palatino Linotype" w:hAnsi="Palatino Linotype"/>
+          <w:sz w:val="20"/>
+          <w:szCs w:val="20"/>
+        </w:rPr>
+        <w:t>last_name }},</w:t>
       </w:r>
       <w:r>
         <w:rPr>
@@ -570,25 +516,7 @@
           <w:sz w:val="20"/>
           <w:szCs w:val="20"/>
         </w:rPr>
-        <w:t xml:space="preserve">{{ </w:t>
-      </w:r>
-      <w:proofErr w:type="spellStart"/>
-      <w:r>
-        <w:rPr>
-          <w:rFonts w:ascii="Palatino Linotype" w:hAnsi="Palatino Linotype" w:cs="Times New Roman"/>
-          <w:sz w:val="20"/>
-          <w:szCs w:val="20"/>
-        </w:rPr>
-        <w:t>appearance_reason</w:t>
-      </w:r>
-      <w:proofErr w:type="spellEnd"/>
-      <w:r>
-        <w:rPr>
-          <w:rFonts w:ascii="Palatino Linotype" w:hAnsi="Palatino Linotype" w:cs="Times New Roman"/>
-          <w:sz w:val="20"/>
-          <w:szCs w:val="20"/>
-        </w:rPr>
-        <w:t xml:space="preserve"> }}</w:t>
+        <w:t>{{ appearance_reason }}</w:t>
       </w:r>
       <w:r>
         <w:rPr>
@@ -604,25 +532,7 @@
           <w:sz w:val="20"/>
           <w:szCs w:val="20"/>
         </w:rPr>
-        <w:t xml:space="preserve">{{ </w:t>
-      </w:r>
-      <w:proofErr w:type="spellStart"/>
-      <w:r>
-        <w:rPr>
-          <w:rFonts w:ascii="Palatino Linotype" w:hAnsi="Palatino Linotype"/>
-          <w:sz w:val="20"/>
-          <w:szCs w:val="20"/>
-        </w:rPr>
-        <w:t>plea_trial_date</w:t>
-      </w:r>
-      <w:proofErr w:type="spellEnd"/>
-      <w:r>
-        <w:rPr>
-          <w:rFonts w:ascii="Palatino Linotype" w:hAnsi="Palatino Linotype"/>
-          <w:sz w:val="20"/>
-          <w:szCs w:val="20"/>
-        </w:rPr>
-        <w:t xml:space="preserve"> }}.</w:t>
+        <w:t>{{ plea_trial_date }}.</w:t>
       </w:r>
       <w:r>
         <w:rPr>
@@ -639,67 +549,7 @@
           <w:sz w:val="20"/>
           <w:szCs w:val="20"/>
         </w:rPr>
-        <w:t xml:space="preserve">{% if </w:t>
-      </w:r>
-      <w:proofErr w:type="spellStart"/>
-      <w:r>
-        <w:rPr>
-          <w:rFonts w:ascii="Palatino Linotype" w:hAnsi="Palatino Linotype"/>
-          <w:bCs/>
-          <w:sz w:val="20"/>
-          <w:szCs w:val="20"/>
-        </w:rPr>
-        <w:t>defense_counsel_waived</w:t>
-      </w:r>
-      <w:proofErr w:type="spellEnd"/>
-      <w:r>
-        <w:rPr>
-          <w:rFonts w:ascii="Palatino Linotype" w:hAnsi="Palatino Linotype"/>
-          <w:bCs/>
-          <w:sz w:val="20"/>
-          <w:szCs w:val="20"/>
-        </w:rPr>
-        <w:t xml:space="preserve"> is false %}{{ </w:t>
-      </w:r>
-      <w:proofErr w:type="spellStart"/>
-      <w:r>
-        <w:rPr>
-          <w:rFonts w:ascii="Palatino Linotype" w:hAnsi="Palatino Linotype"/>
-          <w:bCs/>
-          <w:sz w:val="20"/>
-          <w:szCs w:val="20"/>
-        </w:rPr>
-        <w:t>defense_counsel</w:t>
-      </w:r>
-      <w:proofErr w:type="spellEnd"/>
-      <w:r>
-        <w:rPr>
-          <w:rFonts w:ascii="Palatino Linotype" w:hAnsi="Palatino Linotype"/>
-          <w:bCs/>
-          <w:sz w:val="20"/>
-          <w:szCs w:val="20"/>
-        </w:rPr>
-        <w:t xml:space="preserve"> }}, {{ </w:t>
-      </w:r>
-      <w:proofErr w:type="spellStart"/>
-      <w:r>
-        <w:rPr>
-          <w:rFonts w:ascii="Palatino Linotype" w:hAnsi="Palatino Linotype"/>
-          <w:bCs/>
-          <w:sz w:val="20"/>
-          <w:szCs w:val="20"/>
-        </w:rPr>
-        <w:t>defense_counsel_type</w:t>
-      </w:r>
-      <w:proofErr w:type="spellEnd"/>
-      <w:r>
-        <w:rPr>
-          <w:rFonts w:ascii="Palatino Linotype" w:hAnsi="Palatino Linotype"/>
-          <w:bCs/>
-          <w:sz w:val="20"/>
-          <w:szCs w:val="20"/>
-        </w:rPr>
-        <w:t xml:space="preserve"> }}</w:t>
+        <w:t>{% if defense_counsel_waived is false %}{{ defense_counsel }}, {{ defense_counsel_type }}</w:t>
       </w:r>
       <w:r>
         <w:rPr>
@@ -735,47 +585,7 @@
           <w:sz w:val="20"/>
           <w:szCs w:val="20"/>
         </w:rPr>
-        <w:t xml:space="preserve">{% </w:t>
-      </w:r>
-      <w:proofErr w:type="spellStart"/>
-      <w:r>
-        <w:rPr>
-          <w:rFonts w:ascii="Palatino Linotype" w:hAnsi="Palatino Linotype"/>
-          <w:bCs/>
-          <w:sz w:val="20"/>
-          <w:szCs w:val="20"/>
-        </w:rPr>
-        <w:t>elif</w:t>
-      </w:r>
-      <w:proofErr w:type="spellEnd"/>
-      <w:r>
-        <w:rPr>
-          <w:rFonts w:ascii="Palatino Linotype" w:hAnsi="Palatino Linotype"/>
-          <w:bCs/>
-          <w:sz w:val="20"/>
-          <w:szCs w:val="20"/>
-        </w:rPr>
-        <w:t xml:space="preserve"> </w:t>
-      </w:r>
-      <w:proofErr w:type="spellStart"/>
-      <w:r>
-        <w:rPr>
-          <w:rFonts w:ascii="Palatino Linotype" w:hAnsi="Palatino Linotype"/>
-          <w:bCs/>
-          <w:sz w:val="20"/>
-          <w:szCs w:val="20"/>
-        </w:rPr>
-        <w:t>defense_counsel_waived</w:t>
-      </w:r>
-      <w:proofErr w:type="spellEnd"/>
-      <w:r>
-        <w:rPr>
-          <w:rFonts w:ascii="Palatino Linotype" w:hAnsi="Palatino Linotype"/>
-          <w:bCs/>
-          <w:sz w:val="20"/>
-          <w:szCs w:val="20"/>
-        </w:rPr>
-        <w:t xml:space="preserve"> is true %}Defendant waived right </w:t>
+        <w:t xml:space="preserve">{% elif defense_counsel_waived is true %}Defendant waived right </w:t>
       </w:r>
       <w:r>
         <w:rPr>
@@ -793,27 +603,7 @@
           <w:sz w:val="20"/>
           <w:szCs w:val="20"/>
         </w:rPr>
-        <w:t xml:space="preserve">{% if </w:t>
-      </w:r>
-      <w:proofErr w:type="spellStart"/>
-      <w:r>
-        <w:rPr>
-          <w:rFonts w:ascii="Palatino Linotype" w:hAnsi="Palatino Linotype"/>
-          <w:bCs/>
-          <w:sz w:val="20"/>
-          <w:szCs w:val="20"/>
-        </w:rPr>
-        <w:t>amend_offense_details</w:t>
-      </w:r>
-      <w:proofErr w:type="spellEnd"/>
-      <w:r>
-        <w:rPr>
-          <w:rFonts w:ascii="Palatino Linotype" w:hAnsi="Palatino Linotype"/>
-          <w:bCs/>
-          <w:sz w:val="20"/>
-          <w:szCs w:val="20"/>
-        </w:rPr>
-        <w:t xml:space="preserve"> is not none %}Counsel for the State of Ohio made a motion to amend the cha</w:t>
+        <w:t>{% if amend_offense_details is not none %}Counsel for the State of Ohio made a motion to amend the cha</w:t>
       </w:r>
       <w:r>
         <w:rPr>
@@ -831,27 +621,7 @@
           <w:sz w:val="20"/>
           <w:szCs w:val="20"/>
         </w:rPr>
-        <w:t xml:space="preserve">{% if </w:t>
-      </w:r>
-      <w:proofErr w:type="spellStart"/>
-      <w:r>
-        <w:rPr>
-          <w:rFonts w:ascii="Palatino Linotype" w:hAnsi="Palatino Linotype"/>
-          <w:bCs/>
-          <w:sz w:val="20"/>
-          <w:szCs w:val="20"/>
-        </w:rPr>
-        <w:t>amend_offense_details.motion_disposition</w:t>
-      </w:r>
-      <w:proofErr w:type="spellEnd"/>
-      <w:r>
-        <w:rPr>
-          <w:rFonts w:ascii="Palatino Linotype" w:hAnsi="Palatino Linotype"/>
-          <w:bCs/>
-          <w:sz w:val="20"/>
-          <w:szCs w:val="20"/>
-        </w:rPr>
-        <w:t xml:space="preserve">  ==  ‘Granted’ %} The Court found the amendment </w:t>
+        <w:t xml:space="preserve">{% if amend_offense_details.motion_disposition  ==  ‘Granted’ %} The Court found the amendment </w:t>
       </w:r>
       <w:r>
         <w:rPr>
@@ -869,137 +639,26 @@
           <w:sz w:val="20"/>
           <w:szCs w:val="20"/>
         </w:rPr>
-        <w:t xml:space="preserve"> {{ </w:t>
-      </w:r>
-      <w:proofErr w:type="spellStart"/>
-      <w:r>
-        <w:rPr>
-          <w:rFonts w:ascii="Palatino Linotype" w:hAnsi="Palatino Linotype"/>
-          <w:bCs/>
-          <w:sz w:val="20"/>
-          <w:szCs w:val="20"/>
-        </w:rPr>
-        <w:t>amend_offense_details.motion_disposition</w:t>
-      </w:r>
-      <w:proofErr w:type="spellEnd"/>
-      <w:r>
-        <w:rPr>
-          <w:rFonts w:ascii="Palatino Linotype" w:hAnsi="Palatino Linotype"/>
-          <w:bCs/>
-          <w:sz w:val="20"/>
-          <w:szCs w:val="20"/>
-        </w:rPr>
-        <w:t xml:space="preserve"> }}.</w:t>
-      </w:r>
-      <w:r>
-        <w:rPr>
-          <w:rFonts w:ascii="Palatino Linotype" w:hAnsi="Palatino Linotype"/>
-          <w:bCs/>
-          <w:sz w:val="20"/>
-          <w:szCs w:val="20"/>
-        </w:rPr>
-        <w:t xml:space="preserve"> The charge(s) of {% for charge in </w:t>
-      </w:r>
-      <w:proofErr w:type="spellStart"/>
-      <w:r>
-        <w:rPr>
-          <w:rFonts w:ascii="Palatino Linotype" w:hAnsi="Palatino Linotype"/>
-          <w:bCs/>
-          <w:sz w:val="20"/>
-          <w:szCs w:val="20"/>
-        </w:rPr>
-        <w:t>amended_charges_list</w:t>
-      </w:r>
-      <w:proofErr w:type="spellEnd"/>
-      <w:r>
-        <w:rPr>
-          <w:rFonts w:ascii="Palatino Linotype" w:hAnsi="Palatino Linotype"/>
-          <w:bCs/>
-          <w:sz w:val="20"/>
-          <w:szCs w:val="20"/>
-        </w:rPr>
-        <w:t xml:space="preserve"> %}{% if </w:t>
-      </w:r>
-      <w:proofErr w:type="spellStart"/>
-      <w:r>
-        <w:rPr>
-          <w:rFonts w:ascii="Palatino Linotype" w:hAnsi="Palatino Linotype"/>
-          <w:bCs/>
-          <w:sz w:val="20"/>
-          <w:szCs w:val="20"/>
-        </w:rPr>
-        <w:t>loop.index</w:t>
-      </w:r>
-      <w:proofErr w:type="spellEnd"/>
-      <w:r>
-        <w:rPr>
-          <w:rFonts w:ascii="Palatino Linotype" w:hAnsi="Palatino Linotype"/>
-          <w:bCs/>
-          <w:sz w:val="20"/>
-          <w:szCs w:val="20"/>
-        </w:rPr>
-        <w:t xml:space="preserve"> == 2 %} and {% endif %}{{ charge[0] }} is amended to {{ charge[1] }}{% </w:t>
-      </w:r>
-      <w:proofErr w:type="spellStart"/>
-      <w:r>
-        <w:rPr>
-          <w:rFonts w:ascii="Palatino Linotype" w:hAnsi="Palatino Linotype"/>
-          <w:bCs/>
-          <w:sz w:val="20"/>
-          <w:szCs w:val="20"/>
-        </w:rPr>
-        <w:t>endfor</w:t>
-      </w:r>
-      <w:proofErr w:type="spellEnd"/>
-      <w:r>
-        <w:rPr>
-          <w:rFonts w:ascii="Palatino Linotype" w:hAnsi="Palatino Linotype"/>
-          <w:bCs/>
-          <w:sz w:val="20"/>
-          <w:szCs w:val="20"/>
-        </w:rPr>
-        <w:t xml:space="preserve"> %}.</w:t>
-      </w:r>
-      <w:r>
-        <w:rPr>
-          <w:rFonts w:ascii="Palatino Linotype" w:hAnsi="Palatino Linotype"/>
-          <w:bCs/>
-          <w:sz w:val="20"/>
-          <w:szCs w:val="20"/>
-        </w:rPr>
-        <w:t xml:space="preserve">{% </w:t>
-      </w:r>
-      <w:proofErr w:type="spellStart"/>
-      <w:r>
-        <w:rPr>
-          <w:rFonts w:ascii="Palatino Linotype" w:hAnsi="Palatino Linotype"/>
-          <w:bCs/>
-          <w:sz w:val="20"/>
-          <w:szCs w:val="20"/>
-        </w:rPr>
-        <w:t>elif</w:t>
-      </w:r>
-      <w:proofErr w:type="spellEnd"/>
-      <w:r>
-        <w:rPr>
-          <w:rFonts w:ascii="Palatino Linotype" w:hAnsi="Palatino Linotype"/>
-          <w:bCs/>
-          <w:sz w:val="20"/>
-          <w:szCs w:val="20"/>
-        </w:rPr>
-        <w:t xml:space="preserve"> </w:t>
-      </w:r>
-      <w:proofErr w:type="spellStart"/>
-      <w:r>
-        <w:rPr>
-          <w:rFonts w:ascii="Palatino Linotype" w:hAnsi="Palatino Linotype"/>
-          <w:bCs/>
-          <w:sz w:val="20"/>
-          <w:szCs w:val="20"/>
-        </w:rPr>
-        <w:t>amend_offense_details.motion_disposition</w:t>
-      </w:r>
-      <w:proofErr w:type="spellEnd"/>
+        <w:t xml:space="preserve"> {{ amend_offense_details.motion_disposition }}.</w:t>
+      </w:r>
+      <w:r>
+        <w:rPr>
+          <w:rFonts w:ascii="Palatino Linotype" w:hAnsi="Palatino Linotype"/>
+          <w:bCs/>
+          <w:sz w:val="20"/>
+          <w:szCs w:val="20"/>
+        </w:rPr>
+        <w:t xml:space="preserve"> The charge(s) of {% for charge in amended_charges_list %}{% if loop.index == 2 %} and {% endif %}{{ charge[0] }} is amended to {{ charge[1] }}{% endfor %}.</w:t>
+      </w:r>
+      <w:r>
+        <w:rPr>
+          <w:rFonts w:ascii="Palatino Linotype" w:hAnsi="Palatino Linotype"/>
+          <w:bCs/>
+          <w:sz w:val="20"/>
+          <w:szCs w:val="20"/>
+        </w:rPr>
+        <w:t>{% elif amend_offense_details.motion_disposition</w:t>
+      </w:r>
       <w:r>
         <w:rPr>
           <w:rFonts w:ascii="Palatino Linotype" w:hAnsi="Palatino Linotype"/>
@@ -1034,36 +693,16 @@
           <w:sz w:val="20"/>
           <w:szCs w:val="20"/>
         </w:rPr>
-        <w:t xml:space="preserve"> and therefore the motion is {{ </w:t>
-      </w:r>
-      <w:proofErr w:type="spellStart"/>
-      <w:r>
-        <w:rPr>
-          <w:rFonts w:ascii="Palatino Linotype" w:hAnsi="Palatino Linotype"/>
-          <w:bCs/>
-          <w:sz w:val="20"/>
-          <w:szCs w:val="20"/>
-        </w:rPr>
-        <w:t>amend_offense</w:t>
-      </w:r>
-      <w:r>
-        <w:rPr>
-          <w:rFonts w:ascii="Palatino Linotype" w:hAnsi="Palatino Linotype"/>
-          <w:bCs/>
-          <w:sz w:val="20"/>
-          <w:szCs w:val="20"/>
-        </w:rPr>
-        <w:t>_details.motion_disposition</w:t>
-      </w:r>
-      <w:proofErr w:type="spellEnd"/>
-      <w:r>
-        <w:rPr>
-          <w:rFonts w:ascii="Palatino Linotype" w:hAnsi="Palatino Linotype"/>
-          <w:bCs/>
-          <w:sz w:val="20"/>
-          <w:szCs w:val="20"/>
-        </w:rPr>
-        <w:t xml:space="preserve"> }}.</w:t>
+        <w:t xml:space="preserve"> and therefore the motion is {{ amend_offense</w:t>
+      </w:r>
+      <w:r>
+        <w:rPr>
+          <w:rFonts w:ascii="Palatino Linotype" w:hAnsi="Palatino Linotype"/>
+          <w:bCs/>
+          <w:sz w:val="20"/>
+          <w:szCs w:val="20"/>
+        </w:rPr>
+        <w:t>_details.motion_disposition }}.</w:t>
       </w:r>
       <w:r>
         <w:rPr>
@@ -1278,51 +917,7 @@
                 <w:sz w:val="20"/>
                 <w:szCs w:val="20"/>
               </w:rPr>
-              <w:t>{%</w:t>
-            </w:r>
-            <w:proofErr w:type="spellStart"/>
-            <w:r>
-              <w:rPr>
-                <w:rFonts w:ascii="Palatino Linotype" w:hAnsi="Palatino Linotype"/>
-                <w:b/>
-                <w:bCs/>
-                <w:sz w:val="20"/>
-                <w:szCs w:val="20"/>
-              </w:rPr>
-              <w:t>tc</w:t>
-            </w:r>
-            <w:proofErr w:type="spellEnd"/>
-            <w:r>
-              <w:rPr>
-                <w:rFonts w:ascii="Palatino Linotype" w:hAnsi="Palatino Linotype"/>
-                <w:b/>
-                <w:bCs/>
-                <w:sz w:val="20"/>
-                <w:szCs w:val="20"/>
-              </w:rPr>
-              <w:t xml:space="preserve"> for charge in </w:t>
-            </w:r>
-            <w:proofErr w:type="spellStart"/>
-            <w:r>
-              <w:rPr>
-                <w:rFonts w:ascii="Palatino Linotype" w:hAnsi="Palatino Linotype"/>
-                <w:b/>
-                <w:bCs/>
-                <w:sz w:val="20"/>
-                <w:szCs w:val="20"/>
-              </w:rPr>
-              <w:t>charges_list</w:t>
-            </w:r>
-            <w:proofErr w:type="spellEnd"/>
-            <w:r>
-              <w:rPr>
-                <w:rFonts w:ascii="Palatino Linotype" w:hAnsi="Palatino Linotype"/>
-                <w:b/>
-                <w:bCs/>
-                <w:sz w:val="20"/>
-                <w:szCs w:val="20"/>
-              </w:rPr>
-              <w:t xml:space="preserve"> %}</w:t>
+              <w:t>{%tc for charge in charges_list %}</w:t>
             </w:r>
           </w:p>
         </w:tc>
@@ -1360,29 +955,7 @@
                 <w:sz w:val="20"/>
                 <w:szCs w:val="20"/>
               </w:rPr>
-              <w:t xml:space="preserve">{{ </w:t>
-            </w:r>
-            <w:proofErr w:type="spellStart"/>
-            <w:r>
-              <w:rPr>
-                <w:rFonts w:ascii="Palatino Linotype" w:hAnsi="Palatino Linotype"/>
-                <w:b/>
-                <w:bCs/>
-                <w:sz w:val="20"/>
-                <w:szCs w:val="20"/>
-              </w:rPr>
-              <w:t>charge.offense</w:t>
-            </w:r>
-            <w:proofErr w:type="spellEnd"/>
-            <w:r>
-              <w:rPr>
-                <w:rFonts w:ascii="Palatino Linotype" w:hAnsi="Palatino Linotype"/>
-                <w:b/>
-                <w:bCs/>
-                <w:sz w:val="20"/>
-                <w:szCs w:val="20"/>
-              </w:rPr>
-              <w:t xml:space="preserve"> }}</w:t>
+              <w:t>{{ charge.offense }}</w:t>
             </w:r>
           </w:p>
         </w:tc>
@@ -1420,51 +993,7 @@
                 <w:sz w:val="20"/>
                 <w:szCs w:val="20"/>
               </w:rPr>
-              <w:t>{%</w:t>
-            </w:r>
-            <w:proofErr w:type="spellStart"/>
-            <w:r>
-              <w:rPr>
-                <w:rFonts w:ascii="Palatino Linotype" w:hAnsi="Palatino Linotype"/>
-                <w:b/>
-                <w:bCs/>
-                <w:sz w:val="20"/>
-                <w:szCs w:val="20"/>
-              </w:rPr>
-              <w:t>tc</w:t>
-            </w:r>
-            <w:proofErr w:type="spellEnd"/>
-            <w:r>
-              <w:rPr>
-                <w:rFonts w:ascii="Palatino Linotype" w:hAnsi="Palatino Linotype"/>
-                <w:b/>
-                <w:bCs/>
-                <w:sz w:val="20"/>
-                <w:szCs w:val="20"/>
-              </w:rPr>
-              <w:t xml:space="preserve"> </w:t>
-            </w:r>
-            <w:proofErr w:type="spellStart"/>
-            <w:r>
-              <w:rPr>
-                <w:rFonts w:ascii="Palatino Linotype" w:hAnsi="Palatino Linotype"/>
-                <w:b/>
-                <w:bCs/>
-                <w:sz w:val="20"/>
-                <w:szCs w:val="20"/>
-              </w:rPr>
-              <w:t>endfor</w:t>
-            </w:r>
-            <w:proofErr w:type="spellEnd"/>
-            <w:r>
-              <w:rPr>
-                <w:rFonts w:ascii="Palatino Linotype" w:hAnsi="Palatino Linotype"/>
-                <w:b/>
-                <w:bCs/>
-                <w:sz w:val="20"/>
-                <w:szCs w:val="20"/>
-              </w:rPr>
-              <w:t xml:space="preserve"> %}</w:t>
+              <w:t>{%tc endfor %}</w:t>
             </w:r>
           </w:p>
         </w:tc>
@@ -1545,51 +1074,7 @@
                 <w:sz w:val="20"/>
                 <w:szCs w:val="20"/>
               </w:rPr>
-              <w:t>{%</w:t>
-            </w:r>
-            <w:proofErr w:type="spellStart"/>
-            <w:r>
-              <w:rPr>
-                <w:rFonts w:ascii="Palatino Linotype" w:hAnsi="Palatino Linotype"/>
-                <w:b/>
-                <w:bCs/>
-                <w:sz w:val="20"/>
-                <w:szCs w:val="20"/>
-              </w:rPr>
-              <w:t>tc</w:t>
-            </w:r>
-            <w:proofErr w:type="spellEnd"/>
-            <w:r>
-              <w:rPr>
-                <w:rFonts w:ascii="Palatino Linotype" w:hAnsi="Palatino Linotype"/>
-                <w:b/>
-                <w:bCs/>
-                <w:sz w:val="20"/>
-                <w:szCs w:val="20"/>
-              </w:rPr>
-              <w:t xml:space="preserve"> for charge in </w:t>
-            </w:r>
-            <w:proofErr w:type="spellStart"/>
-            <w:r>
-              <w:rPr>
-                <w:rFonts w:ascii="Palatino Linotype" w:hAnsi="Palatino Linotype"/>
-                <w:b/>
-                <w:bCs/>
-                <w:sz w:val="20"/>
-                <w:szCs w:val="20"/>
-              </w:rPr>
-              <w:t>charges_list</w:t>
-            </w:r>
-            <w:proofErr w:type="spellEnd"/>
-            <w:r>
-              <w:rPr>
-                <w:rFonts w:ascii="Palatino Linotype" w:hAnsi="Palatino Linotype"/>
-                <w:b/>
-                <w:bCs/>
-                <w:sz w:val="20"/>
-                <w:szCs w:val="20"/>
-              </w:rPr>
-              <w:t xml:space="preserve"> %}</w:t>
+              <w:t>{%tc for charge in charges_list %}</w:t>
             </w:r>
           </w:p>
         </w:tc>
@@ -1627,29 +1112,7 @@
                 <w:sz w:val="20"/>
                 <w:szCs w:val="20"/>
               </w:rPr>
-              <w:t xml:space="preserve">{{ </w:t>
-            </w:r>
-            <w:proofErr w:type="spellStart"/>
-            <w:r>
-              <w:rPr>
-                <w:rFonts w:ascii="Palatino Linotype" w:hAnsi="Palatino Linotype"/>
-                <w:b/>
-                <w:bCs/>
-                <w:sz w:val="20"/>
-                <w:szCs w:val="20"/>
-              </w:rPr>
-              <w:t>charge.statute</w:t>
-            </w:r>
-            <w:proofErr w:type="spellEnd"/>
-            <w:r>
-              <w:rPr>
-                <w:rFonts w:ascii="Palatino Linotype" w:hAnsi="Palatino Linotype"/>
-                <w:b/>
-                <w:bCs/>
-                <w:sz w:val="20"/>
-                <w:szCs w:val="20"/>
-              </w:rPr>
-              <w:t xml:space="preserve"> }}</w:t>
+              <w:t>{{ charge.statute }}</w:t>
             </w:r>
           </w:p>
         </w:tc>
@@ -1687,51 +1150,7 @@
                 <w:sz w:val="20"/>
                 <w:szCs w:val="20"/>
               </w:rPr>
-              <w:t>{%</w:t>
-            </w:r>
-            <w:proofErr w:type="spellStart"/>
-            <w:r>
-              <w:rPr>
-                <w:rFonts w:ascii="Palatino Linotype" w:hAnsi="Palatino Linotype"/>
-                <w:b/>
-                <w:bCs/>
-                <w:sz w:val="20"/>
-                <w:szCs w:val="20"/>
-              </w:rPr>
-              <w:t>tc</w:t>
-            </w:r>
-            <w:proofErr w:type="spellEnd"/>
-            <w:r>
-              <w:rPr>
-                <w:rFonts w:ascii="Palatino Linotype" w:hAnsi="Palatino Linotype"/>
-                <w:b/>
-                <w:bCs/>
-                <w:sz w:val="20"/>
-                <w:szCs w:val="20"/>
-              </w:rPr>
-              <w:t xml:space="preserve"> </w:t>
-            </w:r>
-            <w:proofErr w:type="spellStart"/>
-            <w:r>
-              <w:rPr>
-                <w:rFonts w:ascii="Palatino Linotype" w:hAnsi="Palatino Linotype"/>
-                <w:b/>
-                <w:bCs/>
-                <w:sz w:val="20"/>
-                <w:szCs w:val="20"/>
-              </w:rPr>
-              <w:t>endfor</w:t>
-            </w:r>
-            <w:proofErr w:type="spellEnd"/>
-            <w:r>
-              <w:rPr>
-                <w:rFonts w:ascii="Palatino Linotype" w:hAnsi="Palatino Linotype"/>
-                <w:b/>
-                <w:bCs/>
-                <w:sz w:val="20"/>
-                <w:szCs w:val="20"/>
-              </w:rPr>
-              <w:t xml:space="preserve"> %}</w:t>
+              <w:t>{%tc endfor %}</w:t>
             </w:r>
           </w:p>
         </w:tc>
@@ -1812,51 +1231,7 @@
                 <w:sz w:val="20"/>
                 <w:szCs w:val="20"/>
               </w:rPr>
-              <w:t>{%</w:t>
-            </w:r>
-            <w:proofErr w:type="spellStart"/>
-            <w:r>
-              <w:rPr>
-                <w:rFonts w:ascii="Palatino Linotype" w:hAnsi="Palatino Linotype"/>
-                <w:b/>
-                <w:bCs/>
-                <w:sz w:val="20"/>
-                <w:szCs w:val="20"/>
-              </w:rPr>
-              <w:t>tc</w:t>
-            </w:r>
-            <w:proofErr w:type="spellEnd"/>
-            <w:r>
-              <w:rPr>
-                <w:rFonts w:ascii="Palatino Linotype" w:hAnsi="Palatino Linotype"/>
-                <w:b/>
-                <w:bCs/>
-                <w:sz w:val="20"/>
-                <w:szCs w:val="20"/>
-              </w:rPr>
-              <w:t xml:space="preserve"> for charge in </w:t>
-            </w:r>
-            <w:proofErr w:type="spellStart"/>
-            <w:r>
-              <w:rPr>
-                <w:rFonts w:ascii="Palatino Linotype" w:hAnsi="Palatino Linotype"/>
-                <w:b/>
-                <w:bCs/>
-                <w:sz w:val="20"/>
-                <w:szCs w:val="20"/>
-              </w:rPr>
-              <w:t>charges_list</w:t>
-            </w:r>
-            <w:proofErr w:type="spellEnd"/>
-            <w:r>
-              <w:rPr>
-                <w:rFonts w:ascii="Palatino Linotype" w:hAnsi="Palatino Linotype"/>
-                <w:b/>
-                <w:bCs/>
-                <w:sz w:val="20"/>
-                <w:szCs w:val="20"/>
-              </w:rPr>
-              <w:t xml:space="preserve"> %}</w:t>
+              <w:t>{%tc for charge in charges_list %}</w:t>
             </w:r>
           </w:p>
         </w:tc>
@@ -1894,29 +1269,7 @@
                 <w:sz w:val="20"/>
                 <w:szCs w:val="20"/>
               </w:rPr>
-              <w:t xml:space="preserve">{{ </w:t>
-            </w:r>
-            <w:proofErr w:type="spellStart"/>
-            <w:r>
-              <w:rPr>
-                <w:rFonts w:ascii="Palatino Linotype" w:hAnsi="Palatino Linotype"/>
-                <w:b/>
-                <w:bCs/>
-                <w:sz w:val="20"/>
-                <w:szCs w:val="20"/>
-              </w:rPr>
-              <w:t>charge.degree</w:t>
-            </w:r>
-            <w:proofErr w:type="spellEnd"/>
-            <w:r>
-              <w:rPr>
-                <w:rFonts w:ascii="Palatino Linotype" w:hAnsi="Palatino Linotype"/>
-                <w:b/>
-                <w:bCs/>
-                <w:sz w:val="20"/>
-                <w:szCs w:val="20"/>
-              </w:rPr>
-              <w:t xml:space="preserve"> }}</w:t>
+              <w:t>{{ charge.degree }}</w:t>
             </w:r>
           </w:p>
         </w:tc>
@@ -1954,51 +1307,7 @@
                 <w:sz w:val="20"/>
                 <w:szCs w:val="20"/>
               </w:rPr>
-              <w:t>{%</w:t>
-            </w:r>
-            <w:proofErr w:type="spellStart"/>
-            <w:r>
-              <w:rPr>
-                <w:rFonts w:ascii="Palatino Linotype" w:hAnsi="Palatino Linotype"/>
-                <w:b/>
-                <w:bCs/>
-                <w:sz w:val="20"/>
-                <w:szCs w:val="20"/>
-              </w:rPr>
-              <w:t>tc</w:t>
-            </w:r>
-            <w:proofErr w:type="spellEnd"/>
-            <w:r>
-              <w:rPr>
-                <w:rFonts w:ascii="Palatino Linotype" w:hAnsi="Palatino Linotype"/>
-                <w:b/>
-                <w:bCs/>
-                <w:sz w:val="20"/>
-                <w:szCs w:val="20"/>
-              </w:rPr>
-              <w:t xml:space="preserve"> </w:t>
-            </w:r>
-            <w:proofErr w:type="spellStart"/>
-            <w:r>
-              <w:rPr>
-                <w:rFonts w:ascii="Palatino Linotype" w:hAnsi="Palatino Linotype"/>
-                <w:b/>
-                <w:bCs/>
-                <w:sz w:val="20"/>
-                <w:szCs w:val="20"/>
-              </w:rPr>
-              <w:t>endfor</w:t>
-            </w:r>
-            <w:proofErr w:type="spellEnd"/>
-            <w:r>
-              <w:rPr>
-                <w:rFonts w:ascii="Palatino Linotype" w:hAnsi="Palatino Linotype"/>
-                <w:b/>
-                <w:bCs/>
-                <w:sz w:val="20"/>
-                <w:szCs w:val="20"/>
-              </w:rPr>
-              <w:t xml:space="preserve"> %}</w:t>
+              <w:t>{%tc endfor %}</w:t>
             </w:r>
           </w:p>
         </w:tc>
@@ -2079,51 +1388,7 @@
                 <w:sz w:val="20"/>
                 <w:szCs w:val="20"/>
               </w:rPr>
-              <w:t>{%</w:t>
-            </w:r>
-            <w:proofErr w:type="spellStart"/>
-            <w:r>
-              <w:rPr>
-                <w:rFonts w:ascii="Palatino Linotype" w:hAnsi="Palatino Linotype"/>
-                <w:b/>
-                <w:bCs/>
-                <w:sz w:val="20"/>
-                <w:szCs w:val="20"/>
-              </w:rPr>
-              <w:t>tc</w:t>
-            </w:r>
-            <w:proofErr w:type="spellEnd"/>
-            <w:r>
-              <w:rPr>
-                <w:rFonts w:ascii="Palatino Linotype" w:hAnsi="Palatino Linotype"/>
-                <w:b/>
-                <w:bCs/>
-                <w:sz w:val="20"/>
-                <w:szCs w:val="20"/>
-              </w:rPr>
-              <w:t xml:space="preserve"> for charge in </w:t>
-            </w:r>
-            <w:proofErr w:type="spellStart"/>
-            <w:r>
-              <w:rPr>
-                <w:rFonts w:ascii="Palatino Linotype" w:hAnsi="Palatino Linotype"/>
-                <w:b/>
-                <w:bCs/>
-                <w:sz w:val="20"/>
-                <w:szCs w:val="20"/>
-              </w:rPr>
-              <w:t>charges_list</w:t>
-            </w:r>
-            <w:proofErr w:type="spellEnd"/>
-            <w:r>
-              <w:rPr>
-                <w:rFonts w:ascii="Palatino Linotype" w:hAnsi="Palatino Linotype"/>
-                <w:b/>
-                <w:bCs/>
-                <w:sz w:val="20"/>
-                <w:szCs w:val="20"/>
-              </w:rPr>
-              <w:t xml:space="preserve"> %}</w:t>
+              <w:t>{%tc for charge in charges_list %}</w:t>
             </w:r>
           </w:p>
         </w:tc>
@@ -2161,29 +1426,7 @@
                 <w:sz w:val="20"/>
                 <w:szCs w:val="20"/>
               </w:rPr>
-              <w:t xml:space="preserve">{{ </w:t>
-            </w:r>
-            <w:proofErr w:type="spellStart"/>
-            <w:r>
-              <w:rPr>
-                <w:rFonts w:ascii="Palatino Linotype" w:hAnsi="Palatino Linotype"/>
-                <w:b/>
-                <w:bCs/>
-                <w:sz w:val="20"/>
-                <w:szCs w:val="20"/>
-              </w:rPr>
-              <w:t>charge.plea</w:t>
-            </w:r>
-            <w:proofErr w:type="spellEnd"/>
-            <w:r>
-              <w:rPr>
-                <w:rFonts w:ascii="Palatino Linotype" w:hAnsi="Palatino Linotype"/>
-                <w:b/>
-                <w:bCs/>
-                <w:sz w:val="20"/>
-                <w:szCs w:val="20"/>
-              </w:rPr>
-              <w:t>}}</w:t>
+              <w:t>{{ charge.plea}}</w:t>
             </w:r>
           </w:p>
         </w:tc>
@@ -2221,51 +1464,7 @@
                 <w:sz w:val="20"/>
                 <w:szCs w:val="20"/>
               </w:rPr>
-              <w:t>{%</w:t>
-            </w:r>
-            <w:proofErr w:type="spellStart"/>
-            <w:r>
-              <w:rPr>
-                <w:rFonts w:ascii="Palatino Linotype" w:hAnsi="Palatino Linotype"/>
-                <w:b/>
-                <w:bCs/>
-                <w:sz w:val="20"/>
-                <w:szCs w:val="20"/>
-              </w:rPr>
-              <w:t>tc</w:t>
-            </w:r>
-            <w:proofErr w:type="spellEnd"/>
-            <w:r>
-              <w:rPr>
-                <w:rFonts w:ascii="Palatino Linotype" w:hAnsi="Palatino Linotype"/>
-                <w:b/>
-                <w:bCs/>
-                <w:sz w:val="20"/>
-                <w:szCs w:val="20"/>
-              </w:rPr>
-              <w:t xml:space="preserve"> </w:t>
-            </w:r>
-            <w:proofErr w:type="spellStart"/>
-            <w:r>
-              <w:rPr>
-                <w:rFonts w:ascii="Palatino Linotype" w:hAnsi="Palatino Linotype"/>
-                <w:b/>
-                <w:bCs/>
-                <w:sz w:val="20"/>
-                <w:szCs w:val="20"/>
-              </w:rPr>
-              <w:t>endfor</w:t>
-            </w:r>
-            <w:proofErr w:type="spellEnd"/>
-            <w:r>
-              <w:rPr>
-                <w:rFonts w:ascii="Palatino Linotype" w:hAnsi="Palatino Linotype"/>
-                <w:b/>
-                <w:bCs/>
-                <w:sz w:val="20"/>
-                <w:szCs w:val="20"/>
-              </w:rPr>
-              <w:t xml:space="preserve"> %}</w:t>
+              <w:t>{%tc endfor %}</w:t>
             </w:r>
           </w:p>
         </w:tc>
@@ -2329,7 +1528,6 @@
         </w:rPr>
         <w:t xml:space="preserve">{{ </w:t>
       </w:r>
-      <w:proofErr w:type="spellStart"/>
       <w:r>
         <w:rPr>
           <w:rFonts w:ascii="Palatino Linotype" w:hAnsi="Palatino Linotype" w:cs="Times New Roman"/>
@@ -2350,9 +1548,8 @@
           <w:szCs w:val="20"/>
           <w:u w:val="single"/>
         </w:rPr>
-        <w:t>sentencing_date</w:t>
-      </w:r>
-      <w:proofErr w:type="spellEnd"/>
+        <w:t>sentencing_date }} at 9:</w:t>
+      </w:r>
       <w:r>
         <w:rPr>
           <w:rFonts w:ascii="Palatino Linotype" w:hAnsi="Palatino Linotype" w:cs="Times New Roman"/>
@@ -2362,18 +1559,7 @@
           <w:szCs w:val="20"/>
           <w:u w:val="single"/>
         </w:rPr>
-        <w:t xml:space="preserve"> }} at 9:</w:t>
-      </w:r>
-      <w:r>
-        <w:rPr>
-          <w:rFonts w:ascii="Palatino Linotype" w:hAnsi="Palatino Linotype" w:cs="Times New Roman"/>
-          <w:b/>
-          <w:bCs/>
-          <w:sz w:val="20"/>
-          <w:szCs w:val="20"/>
-          <w:u w:val="single"/>
-        </w:rPr>
-        <w:t>0</w:t>
+        <w:t>3</w:t>
       </w:r>
       <w:r>
         <w:rPr>
@@ -2789,16 +1975,7 @@
           <w:sz w:val="20"/>
           <w:szCs w:val="20"/>
         </w:rPr>
-        <w:t xml:space="preserve">{{ </w:t>
-      </w:r>
-      <w:proofErr w:type="spellStart"/>
-      <w:r>
-        <w:rPr>
-          <w:rFonts w:ascii="Palatino Linotype" w:hAnsi="Palatino Linotype"/>
-          <w:sz w:val="20"/>
-          <w:szCs w:val="20"/>
-        </w:rPr>
-        <w:t>judicial_officer</w:t>
+        <w:t>{{ judicial_officer</w:t>
       </w:r>
       <w:r>
         <w:rPr>
@@ -2814,9 +1991,32 @@
           <w:sz w:val="20"/>
           <w:szCs w:val="20"/>
         </w:rPr>
-        <w:t>_type</w:t>
-      </w:r>
-      <w:proofErr w:type="spellEnd"/>
+        <w:t>_type }}</w:t>
+      </w:r>
+      <w:r>
+        <w:rPr>
+          <w:rFonts w:ascii="Palatino Linotype" w:hAnsi="Palatino Linotype"/>
+          <w:sz w:val="20"/>
+          <w:szCs w:val="20"/>
+        </w:rPr>
+        <w:t xml:space="preserve"> </w:t>
+      </w:r>
+      <w:r>
+        <w:rPr>
+          <w:rFonts w:ascii="Palatino Linotype" w:hAnsi="Palatino Linotype"/>
+          <w:sz w:val="20"/>
+          <w:szCs w:val="20"/>
+        </w:rPr>
+        <w:t>{{ judicial_officer</w:t>
+      </w:r>
+      <w:r>
+        <w:rPr>
+          <w:rFonts w:ascii="Palatino Linotype" w:hAnsi="Palatino Linotype"/>
+          <w:sz w:val="20"/>
+          <w:szCs w:val="20"/>
+        </w:rPr>
+        <w:t>.first_name</w:t>
+      </w:r>
       <w:r>
         <w:rPr>
           <w:rFonts w:ascii="Palatino Linotype" w:hAnsi="Palatino Linotype"/>
@@ -2839,58 +2039,7 @@
           <w:sz w:val="20"/>
           <w:szCs w:val="20"/>
         </w:rPr>
-        <w:t xml:space="preserve">{{ </w:t>
-      </w:r>
-      <w:proofErr w:type="spellStart"/>
-      <w:r>
-        <w:rPr>
-          <w:rFonts w:ascii="Palatino Linotype" w:hAnsi="Palatino Linotype"/>
-          <w:sz w:val="20"/>
-          <w:szCs w:val="20"/>
-        </w:rPr>
-        <w:t>judicial_officer</w:t>
-      </w:r>
-      <w:r>
-        <w:rPr>
-          <w:rFonts w:ascii="Palatino Linotype" w:hAnsi="Palatino Linotype"/>
-          <w:sz w:val="20"/>
-          <w:szCs w:val="20"/>
-        </w:rPr>
-        <w:t>.first_name</w:t>
-      </w:r>
-      <w:proofErr w:type="spellEnd"/>
-      <w:r>
-        <w:rPr>
-          <w:rFonts w:ascii="Palatino Linotype" w:hAnsi="Palatino Linotype"/>
-          <w:sz w:val="20"/>
-          <w:szCs w:val="20"/>
-        </w:rPr>
-        <w:t xml:space="preserve"> }}</w:t>
-      </w:r>
-      <w:r>
-        <w:rPr>
-          <w:rFonts w:ascii="Palatino Linotype" w:hAnsi="Palatino Linotype"/>
-          <w:sz w:val="20"/>
-          <w:szCs w:val="20"/>
-        </w:rPr>
-        <w:t xml:space="preserve"> </w:t>
-      </w:r>
-      <w:r>
-        <w:rPr>
-          <w:rFonts w:ascii="Palatino Linotype" w:hAnsi="Palatino Linotype"/>
-          <w:sz w:val="20"/>
-          <w:szCs w:val="20"/>
-        </w:rPr>
-        <w:t xml:space="preserve">{{ </w:t>
-      </w:r>
-      <w:proofErr w:type="spellStart"/>
-      <w:r>
-        <w:rPr>
-          <w:rFonts w:ascii="Palatino Linotype" w:hAnsi="Palatino Linotype"/>
-          <w:sz w:val="20"/>
-          <w:szCs w:val="20"/>
-        </w:rPr>
-        <w:t>judicial_officer</w:t>
+        <w:t>{{ judicial_officer</w:t>
       </w:r>
       <w:r>
         <w:rPr>
@@ -2900,7 +2049,6 @@
         </w:rPr>
         <w:t>.last_name</w:t>
       </w:r>
-      <w:proofErr w:type="spellEnd"/>
       <w:r>
         <w:rPr>
           <w:rFonts w:ascii="Palatino Linotype" w:hAnsi="Palatino Linotype"/>
@@ -2946,36 +2094,16 @@
           <w:sz w:val="20"/>
           <w:szCs w:val="20"/>
         </w:rPr>
-        <w:t xml:space="preserve">% if </w:t>
-      </w:r>
-      <w:proofErr w:type="spellStart"/>
-      <w:r>
-        <w:rPr>
-          <w:rFonts w:ascii="Palatino Linotype" w:hAnsi="Palatino Linotype"/>
-          <w:bCs/>
-          <w:sz w:val="20"/>
-          <w:szCs w:val="20"/>
-        </w:rPr>
-        <w:t>judicial_of</w:t>
-      </w:r>
-      <w:r>
-        <w:rPr>
-          <w:rFonts w:ascii="Palatino Linotype" w:hAnsi="Palatino Linotype"/>
-          <w:bCs/>
-          <w:sz w:val="20"/>
-          <w:szCs w:val="20"/>
-        </w:rPr>
-        <w:t>ficer.officer_type</w:t>
-      </w:r>
-      <w:proofErr w:type="spellEnd"/>
-      <w:r>
-        <w:rPr>
-          <w:rFonts w:ascii="Palatino Linotype" w:hAnsi="Palatino Linotype"/>
-          <w:bCs/>
-          <w:sz w:val="20"/>
-          <w:szCs w:val="20"/>
-        </w:rPr>
-        <w:t xml:space="preserve">  ==  ‘Magistrate’ %}</w:t>
+        <w:t>% if judicial_of</w:t>
+      </w:r>
+      <w:r>
+        <w:rPr>
+          <w:rFonts w:ascii="Palatino Linotype" w:hAnsi="Palatino Linotype"/>
+          <w:bCs/>
+          <w:sz w:val="20"/>
+          <w:szCs w:val="20"/>
+        </w:rPr>
+        <w:t>ficer.officer_type  ==  ‘Magistrate’ %}</w:t>
       </w:r>
     </w:p>
     <w:p>
@@ -3122,43 +2250,7 @@
           <w:sz w:val="16"/>
           <w:szCs w:val="16"/>
         </w:rPr>
-        <w:t xml:space="preserve">Prosecutor’s Office: PS    OM     EM; Defendant’s Attorney: PS     OM     EM; {{ </w:t>
-      </w:r>
-      <w:proofErr w:type="spellStart"/>
-      <w:r>
-        <w:rPr>
-          <w:rFonts w:ascii="Palatino Linotype" w:hAnsi="Palatino Linotype"/>
-          <w:sz w:val="16"/>
-          <w:szCs w:val="16"/>
-        </w:rPr>
-        <w:t>defendant.first_name</w:t>
-      </w:r>
-      <w:proofErr w:type="spellEnd"/>
-      <w:r>
-        <w:rPr>
-          <w:rFonts w:ascii="Palatino Linotype" w:hAnsi="Palatino Linotype"/>
-          <w:sz w:val="16"/>
-          <w:szCs w:val="16"/>
-        </w:rPr>
-        <w:t xml:space="preserve"> }} {{ </w:t>
-      </w:r>
-      <w:proofErr w:type="spellStart"/>
-      <w:r>
-        <w:rPr>
-          <w:rFonts w:ascii="Palatino Linotype" w:hAnsi="Palatino Linotype"/>
-          <w:sz w:val="16"/>
-          <w:szCs w:val="16"/>
-        </w:rPr>
-        <w:t>defendant.last_name</w:t>
-      </w:r>
-      <w:proofErr w:type="spellEnd"/>
-      <w:r>
-        <w:rPr>
-          <w:rFonts w:ascii="Palatino Linotype" w:hAnsi="Palatino Linotype"/>
-          <w:sz w:val="16"/>
-          <w:szCs w:val="16"/>
-        </w:rPr>
-        <w:t>}}: PS     OM     EM; Community Control: PS    EM; County Jail: PS   EM;</w:t>
+        <w:t>Prosecutor’s Office: PS    OM     EM; Defendant’s Attorney: PS     OM     EM; {{ defendant.first_name }} {{ defendant.last_name}}: PS     OM     EM; Community Control: PS    EM; County Jail: PS   EM;</w:t>
       </w:r>
     </w:p>
     <w:p>
@@ -3228,7 +2320,6 @@
         <w:docPartUnique/>
       </w:docPartObj>
     </w:sdtPr>
-    <w:sdtEndPr/>
     <w:sdtContent>
       <w:sdt>
         <w:sdtPr>
@@ -3243,7 +2334,6 @@
             <w:docPartUnique/>
           </w:docPartObj>
         </w:sdtPr>
-        <w:sdtEndPr/>
         <w:sdtContent>
           <w:p>
             <w:pPr>
@@ -3408,25 +2498,7 @@
                 <w:sz w:val="20"/>
                 <w:szCs w:val="20"/>
               </w:rPr>
-              <w:t xml:space="preserve"> {{ </w:t>
-            </w:r>
-            <w:proofErr w:type="spellStart"/>
-            <w:r>
-              <w:rPr>
-                <w:rFonts w:ascii="Palatino Linotype" w:hAnsi="Palatino Linotype"/>
-                <w:sz w:val="20"/>
-                <w:szCs w:val="20"/>
-              </w:rPr>
-              <w:t>case_number</w:t>
-            </w:r>
-            <w:proofErr w:type="spellEnd"/>
-            <w:r>
-              <w:rPr>
-                <w:rFonts w:ascii="Palatino Linotype" w:hAnsi="Palatino Linotype"/>
-                <w:sz w:val="20"/>
-                <w:szCs w:val="20"/>
-              </w:rPr>
-              <w:t xml:space="preserve"> }}</w:t>
+              <w:t xml:space="preserve"> {{ case_number }}</w:t>
             </w:r>
           </w:p>
         </w:sdtContent>

</xml_diff>

<commit_message>
Updated LEAP Pleas with current citizenship and plea lang.
</commit_message>
<xml_diff>
--- a/resources/Templates/Leap_Admission_Plea_Template.docx
+++ b/resources/Templates/Leap_Admission_Plea_Template.docx
@@ -1,6 +1,6 @@
 
 <file path=word/document.xml><?xml version="1.0" encoding="utf-8"?>
-<w:document xmlns:wpc="http://schemas.microsoft.com/office/word/2010/wordprocessingCanvas" xmlns:cx="http://schemas.microsoft.com/office/drawing/2014/chartex" xmlns:cx1="http://schemas.microsoft.com/office/drawing/2015/9/8/chartex" xmlns:cx2="http://schemas.microsoft.com/office/drawing/2015/10/21/chartex" xmlns:cx3="http://schemas.microsoft.com/office/drawing/2016/5/9/chartex" xmlns:cx4="http://schemas.microsoft.com/office/drawing/2016/5/10/chartex" xmlns:cx5="http://schemas.microsoft.com/office/drawing/2016/5/11/chartex" xmlns:cx6="http://schemas.microsoft.com/office/drawing/2016/5/12/chartex" xmlns:cx7="http://schemas.microsoft.com/office/drawing/2016/5/13/chartex" xmlns:cx8="http://schemas.microsoft.com/office/drawing/2016/5/14/chartex" xmlns:mc="http://schemas.openxmlformats.org/markup-compatibility/2006" xmlns:aink="http://schemas.microsoft.com/office/drawing/2016/ink" xmlns:am3d="http://schemas.microsoft.com/office/drawing/2017/model3d" xmlns:o="urn:schemas-microsoft-com:office:office" xmlns:oel="http://schemas.microsoft.com/office/2019/extlst" xmlns:r="http://schemas.openxmlformats.org/officeDocument/2006/relationships" xmlns:m="http://schemas.openxmlformats.org/officeDocument/2006/math" xmlns:v="urn:schemas-microsoft-com:vml" xmlns:wp14="http://schemas.microsoft.com/office/word/2010/wordprocessingDrawing" xmlns:wp="http://schemas.openxmlformats.org/drawingml/2006/wordprocessingDrawing" xmlns:w10="urn:schemas-microsoft-com:office:word" xmlns:w="http://schemas.openxmlformats.org/wordprocessingml/2006/main" xmlns:w14="http://schemas.microsoft.com/office/word/2010/wordml" xmlns:w15="http://schemas.microsoft.com/office/word/2012/wordml" xmlns:w16cex="http://schemas.microsoft.com/office/word/2018/wordml/cex" xmlns:w16cid="http://schemas.microsoft.com/office/word/2016/wordml/cid" xmlns:w16="http://schemas.microsoft.com/office/word/2018/wordml" xmlns:w16sdtdh="http://schemas.microsoft.com/office/word/2020/wordml/sdtdatahash" xmlns:w16se="http://schemas.microsoft.com/office/word/2015/wordml/symex" xmlns:wpg="http://schemas.microsoft.com/office/word/2010/wordprocessingGroup" xmlns:wpi="http://schemas.microsoft.com/office/word/2010/wordprocessingInk" xmlns:wne="http://schemas.microsoft.com/office/word/2006/wordml" xmlns:wps="http://schemas.microsoft.com/office/word/2010/wordprocessingShape" mc:Ignorable="w14 w15 w16se w16cid w16 w16cex w16sdtdh wp14">
+<w:document xmlns:wpc="http://schemas.microsoft.com/office/word/2010/wordprocessingCanvas" xmlns:cx="http://schemas.microsoft.com/office/drawing/2014/chartex" xmlns:cx1="http://schemas.microsoft.com/office/drawing/2015/9/8/chartex" xmlns:cx2="http://schemas.microsoft.com/office/drawing/2015/10/21/chartex" xmlns:cx3="http://schemas.microsoft.com/office/drawing/2016/5/9/chartex" xmlns:cx4="http://schemas.microsoft.com/office/drawing/2016/5/10/chartex" xmlns:cx5="http://schemas.microsoft.com/office/drawing/2016/5/11/chartex" xmlns:cx6="http://schemas.microsoft.com/office/drawing/2016/5/12/chartex" xmlns:cx7="http://schemas.microsoft.com/office/drawing/2016/5/13/chartex" xmlns:cx8="http://schemas.microsoft.com/office/drawing/2016/5/14/chartex" xmlns:mc="http://schemas.openxmlformats.org/markup-compatibility/2006" xmlns:aink="http://schemas.microsoft.com/office/drawing/2016/ink" xmlns:am3d="http://schemas.microsoft.com/office/drawing/2017/model3d" xmlns:o="urn:schemas-microsoft-com:office:office" xmlns:oel="http://schemas.microsoft.com/office/2019/extlst" xmlns:r="http://schemas.openxmlformats.org/officeDocument/2006/relationships" xmlns:m="http://schemas.openxmlformats.org/officeDocument/2006/math" xmlns:v="urn:schemas-microsoft-com:vml" xmlns:wp14="http://schemas.microsoft.com/office/word/2010/wordprocessingDrawing" xmlns:wp="http://schemas.openxmlformats.org/drawingml/2006/wordprocessingDrawing" xmlns:w10="urn:schemas-microsoft-com:office:word" xmlns:w="http://schemas.openxmlformats.org/wordprocessingml/2006/main" xmlns:w14="http://schemas.microsoft.com/office/word/2010/wordml" xmlns:w15="http://schemas.microsoft.com/office/word/2012/wordml" xmlns:w16cex="http://schemas.microsoft.com/office/word/2018/wordml/cex" xmlns:w16cid="http://schemas.microsoft.com/office/word/2016/wordml/cid" xmlns:w16="http://schemas.microsoft.com/office/word/2018/wordml" xmlns:w16du="http://schemas.microsoft.com/office/word/2023/wordml/word16du" xmlns:w16sdtdh="http://schemas.microsoft.com/office/word/2020/wordml/sdtdatahash" xmlns:w16sdtfl="http://schemas.microsoft.com/office/word/2024/wordml/sdtformatlock" xmlns:w16se="http://schemas.microsoft.com/office/word/2015/wordml/symex" xmlns:wpg="http://schemas.microsoft.com/office/word/2010/wordprocessingGroup" xmlns:wpi="http://schemas.microsoft.com/office/word/2010/wordprocessingInk" xmlns:wne="http://schemas.microsoft.com/office/word/2006/wordml" xmlns:wps="http://schemas.microsoft.com/office/word/2010/wordprocessingShape" mc:Ignorable="w14 w15 w16se w16cid w16 w16cex w16sdtdh w16sdtfl w16du wp14">
   <w:body>
     <w:p>
       <w:pPr>
@@ -1095,86 +1095,23 @@
         </w:rPr>
       </w:pPr>
       <w:bookmarkStart w:id="1" w:name="_Hlk103602854"/>
-      <w:r>
-        <w:rPr>
-          <w:rFonts w:ascii="Palatino Linotype" w:hAnsi="Palatino Linotype" w:cs="Times New Roman"/>
-          <w:sz w:val="20"/>
-          <w:szCs w:val="20"/>
-        </w:rPr>
-        <w:t>The Court explained that Defendant was charged with the offense</w:t>
-      </w:r>
-      <w:r>
-        <w:rPr>
-          <w:rFonts w:ascii="Palatino Linotype" w:hAnsi="Palatino Linotype" w:cs="Times New Roman"/>
-          <w:sz w:val="20"/>
-          <w:szCs w:val="20"/>
-        </w:rPr>
-        <w:t>(s)</w:t>
-      </w:r>
-      <w:r>
-        <w:rPr>
-          <w:rFonts w:ascii="Palatino Linotype" w:hAnsi="Palatino Linotype" w:cs="Times New Roman"/>
-          <w:sz w:val="20"/>
-          <w:szCs w:val="20"/>
-        </w:rPr>
-        <w:t xml:space="preserve"> set forth below.  </w:t>
-      </w:r>
-      <w:r>
-        <w:rPr>
-          <w:rFonts w:ascii="Palatino Linotype" w:hAnsi="Palatino Linotype" w:cs="Times New Roman"/>
-          <w:sz w:val="20"/>
-          <w:szCs w:val="20"/>
-        </w:rPr>
-        <w:t xml:space="preserve">The Court advised that if Defendant is not a United States citizen any plea or conviction could result in deportation, exclusion from admission into the United States, or denial of naturalization under United States law.  </w:t>
-      </w:r>
-      <w:r>
-        <w:rPr>
-          <w:rFonts w:ascii="Palatino Linotype" w:hAnsi="Palatino Linotype" w:cs="Times New Roman"/>
-          <w:sz w:val="20"/>
-          <w:szCs w:val="20"/>
-        </w:rPr>
-        <w:t xml:space="preserve">Defendant understood the nature of the charge(s), all constitutional rights, and the effects of a plea.  Defendant entered </w:t>
-      </w:r>
-      <w:r>
-        <w:rPr>
-          <w:rFonts w:ascii="Palatino Linotype" w:hAnsi="Palatino Linotype" w:cs="Times New Roman"/>
-          <w:sz w:val="20"/>
-          <w:szCs w:val="20"/>
-        </w:rPr>
-        <w:t>the</w:t>
-      </w:r>
-      <w:r>
-        <w:rPr>
-          <w:rFonts w:ascii="Palatino Linotype" w:hAnsi="Palatino Linotype" w:cs="Times New Roman"/>
-          <w:sz w:val="20"/>
-          <w:szCs w:val="20"/>
-        </w:rPr>
-        <w:t xml:space="preserve"> </w:t>
-      </w:r>
-      <w:r>
-        <w:rPr>
-          <w:rFonts w:ascii="Palatino Linotype" w:hAnsi="Palatino Linotype" w:cs="Times New Roman"/>
-          <w:sz w:val="20"/>
-          <w:szCs w:val="20"/>
-        </w:rPr>
-        <w:t xml:space="preserve">plea(s) to the charge(s) as set forth in the chart below.  </w:t>
-      </w:r>
-      <w:r>
-        <w:rPr>
-          <w:rFonts w:ascii="Palatino Linotype" w:hAnsi="Palatino Linotype" w:cs="Times New Roman"/>
-          <w:vanish/>
-          <w:sz w:val="20"/>
-          <w:szCs w:val="20"/>
-        </w:rPr>
-        <w:t xml:space="preserve">R.C. 2943.031  </w:t>
-      </w:r>
-      <w:r>
-        <w:rPr>
-          <w:rFonts w:ascii="Palatino Linotype" w:hAnsi="Palatino Linotype" w:cs="Times New Roman"/>
-          <w:sz w:val="20"/>
-          <w:szCs w:val="20"/>
-        </w:rPr>
-        <w:t>The Court found Defendant entered the plea knowingly, intelligently, and voluntarily.  The Court accepted the Defendant’s plea.</w:t>
+      <w:bookmarkStart w:id="2" w:name="_Hlk159405813"/>
+      <w:r>
+        <w:rPr>
+          <w:rFonts w:ascii="Palatino Linotype" w:hAnsi="Palatino Linotype"/>
+          <w:sz w:val="20"/>
+          <w:szCs w:val="20"/>
+        </w:rPr>
+        <w:t xml:space="preserve">The Defendant understood the nature of the charge(s), all constitutional rights, potential consequences to citizenship, and the effects of the plea. </w:t>
+      </w:r>
+      <w:bookmarkEnd w:id="2"/>
+      <w:r>
+        <w:rPr>
+          <w:rFonts w:ascii="Palatino Linotype" w:hAnsi="Palatino Linotype"/>
+          <w:sz w:val="20"/>
+          <w:szCs w:val="20"/>
+        </w:rPr>
+        <w:t>The Court accepted Defendant’s plea, finding it was entered knowingly, voluntarily, and intelligently.</w:t>
       </w:r>
     </w:p>
     <w:bookmarkEnd w:id="1"/>
@@ -2428,7 +2365,7 @@
           <w:szCs w:val="20"/>
         </w:rPr>
       </w:pPr>
-      <w:bookmarkStart w:id="2" w:name="_Hlk103602880"/>
+      <w:bookmarkStart w:id="3" w:name="_Hlk103602880"/>
       <w:r>
         <w:rPr>
           <w:rFonts w:ascii="Palatino Linotype" w:hAnsi="Palatino Linotype" w:cs="Times New Roman"/>
@@ -2469,7 +2406,7 @@
         </w:rPr>
         <w:t xml:space="preserve"> for participation in LEAP</w:t>
       </w:r>
-      <w:bookmarkEnd w:id="2"/>
+      <w:bookmarkEnd w:id="3"/>
       <w:r>
         <w:rPr>
           <w:rFonts w:ascii="Palatino Linotype" w:hAnsi="Palatino Linotype" w:cs="Times New Roman"/>
@@ -2536,18 +2473,7 @@
           <w:sz w:val="20"/>
           <w:szCs w:val="20"/>
         </w:rPr>
-        <w:t xml:space="preserve">  Should the LEAP Coordinator recommend early termination from the program based on </w:t>
-      </w:r>
-      <w:r>
-        <w:rPr>
-          <w:rFonts w:ascii="Palatino Linotype" w:hAnsi="Palatino Linotype" w:cs="Times New Roman"/>
-          <w:b/>
-          <w:bCs/>
-          <w:sz w:val="20"/>
-          <w:szCs w:val="20"/>
-        </w:rPr>
-        <w:lastRenderedPageBreak/>
-        <w:t xml:space="preserve">Defendant’s failure to comply with the terms of the agreement, the Court may, with notice to Defendant, schedule an earlier sentencing hearing.  </w:t>
+        <w:t xml:space="preserve">  Should the LEAP Coordinator recommend early termination from the program based on Defendant’s failure to comply with the terms of the agreement, the Court may, with notice to Defendant, schedule an earlier sentencing hearing.  </w:t>
       </w:r>
       <w:r>
         <w:rPr>
@@ -2596,6 +2522,7 @@
           <w:sz w:val="20"/>
           <w:szCs w:val="20"/>
         </w:rPr>
+        <w:lastRenderedPageBreak/>
         <w:t xml:space="preserve"> </w:t>
       </w:r>
     </w:p>
@@ -2672,8 +2599,8 @@
         </w:rPr>
         <w:t>_________________________________</w:t>
       </w:r>
-      <w:bookmarkStart w:id="3" w:name="_Hlk160192460"/>
-      <w:bookmarkStart w:id="4" w:name="_Hlk160203356"/>
+      <w:bookmarkStart w:id="4" w:name="_Hlk160192460"/>
+      <w:bookmarkStart w:id="5" w:name="_Hlk160203356"/>
       <w:r>
         <w:rPr>
           <w:rFonts w:ascii="Palatino Linotype" w:hAnsi="Palatino Linotype"/>
@@ -2715,8 +2642,8 @@
         </w:rPr>
         <w:fldChar w:fldCharType="end"/>
       </w:r>
-      <w:bookmarkEnd w:id="3"/>
       <w:bookmarkEnd w:id="4"/>
+      <w:bookmarkEnd w:id="5"/>
       <w:r>
         <w:rPr>
           <w:rFonts w:ascii="Palatino Linotype" w:hAnsi="Palatino Linotype" w:cs="Times New Roman"/>
@@ -3194,7 +3121,7 @@
 </file>
 
 <file path=word/endnotes.xml><?xml version="1.0" encoding="utf-8"?>
-<w:endnotes xmlns:wpc="http://schemas.microsoft.com/office/word/2010/wordprocessingCanvas" xmlns:cx="http://schemas.microsoft.com/office/drawing/2014/chartex" xmlns:cx1="http://schemas.microsoft.com/office/drawing/2015/9/8/chartex" xmlns:cx2="http://schemas.microsoft.com/office/drawing/2015/10/21/chartex" xmlns:cx3="http://schemas.microsoft.com/office/drawing/2016/5/9/chartex" xmlns:cx4="http://schemas.microsoft.com/office/drawing/2016/5/10/chartex" xmlns:cx5="http://schemas.microsoft.com/office/drawing/2016/5/11/chartex" xmlns:cx6="http://schemas.microsoft.com/office/drawing/2016/5/12/chartex" xmlns:cx7="http://schemas.microsoft.com/office/drawing/2016/5/13/chartex" xmlns:cx8="http://schemas.microsoft.com/office/drawing/2016/5/14/chartex" xmlns:mc="http://schemas.openxmlformats.org/markup-compatibility/2006" xmlns:aink="http://schemas.microsoft.com/office/drawing/2016/ink" xmlns:am3d="http://schemas.microsoft.com/office/drawing/2017/model3d" xmlns:o="urn:schemas-microsoft-com:office:office" xmlns:oel="http://schemas.microsoft.com/office/2019/extlst" xmlns:r="http://schemas.openxmlformats.org/officeDocument/2006/relationships" xmlns:m="http://schemas.openxmlformats.org/officeDocument/2006/math" xmlns:v="urn:schemas-microsoft-com:vml" xmlns:wp14="http://schemas.microsoft.com/office/word/2010/wordprocessingDrawing" xmlns:wp="http://schemas.openxmlformats.org/drawingml/2006/wordprocessingDrawing" xmlns:w10="urn:schemas-microsoft-com:office:word" xmlns:w="http://schemas.openxmlformats.org/wordprocessingml/2006/main" xmlns:w14="http://schemas.microsoft.com/office/word/2010/wordml" xmlns:w15="http://schemas.microsoft.com/office/word/2012/wordml" xmlns:w16cex="http://schemas.microsoft.com/office/word/2018/wordml/cex" xmlns:w16cid="http://schemas.microsoft.com/office/word/2016/wordml/cid" xmlns:w16="http://schemas.microsoft.com/office/word/2018/wordml" xmlns:w16sdtdh="http://schemas.microsoft.com/office/word/2020/wordml/sdtdatahash" xmlns:w16se="http://schemas.microsoft.com/office/word/2015/wordml/symex" xmlns:wpg="http://schemas.microsoft.com/office/word/2010/wordprocessingGroup" xmlns:wpi="http://schemas.microsoft.com/office/word/2010/wordprocessingInk" xmlns:wne="http://schemas.microsoft.com/office/word/2006/wordml" xmlns:wps="http://schemas.microsoft.com/office/word/2010/wordprocessingShape" mc:Ignorable="w14 w15 w16se w16cid w16 w16cex w16sdtdh wp14">
+<w:endnotes xmlns:wpc="http://schemas.microsoft.com/office/word/2010/wordprocessingCanvas" xmlns:cx="http://schemas.microsoft.com/office/drawing/2014/chartex" xmlns:cx1="http://schemas.microsoft.com/office/drawing/2015/9/8/chartex" xmlns:cx2="http://schemas.microsoft.com/office/drawing/2015/10/21/chartex" xmlns:cx3="http://schemas.microsoft.com/office/drawing/2016/5/9/chartex" xmlns:cx4="http://schemas.microsoft.com/office/drawing/2016/5/10/chartex" xmlns:cx5="http://schemas.microsoft.com/office/drawing/2016/5/11/chartex" xmlns:cx6="http://schemas.microsoft.com/office/drawing/2016/5/12/chartex" xmlns:cx7="http://schemas.microsoft.com/office/drawing/2016/5/13/chartex" xmlns:cx8="http://schemas.microsoft.com/office/drawing/2016/5/14/chartex" xmlns:mc="http://schemas.openxmlformats.org/markup-compatibility/2006" xmlns:aink="http://schemas.microsoft.com/office/drawing/2016/ink" xmlns:am3d="http://schemas.microsoft.com/office/drawing/2017/model3d" xmlns:o="urn:schemas-microsoft-com:office:office" xmlns:oel="http://schemas.microsoft.com/office/2019/extlst" xmlns:r="http://schemas.openxmlformats.org/officeDocument/2006/relationships" xmlns:m="http://schemas.openxmlformats.org/officeDocument/2006/math" xmlns:v="urn:schemas-microsoft-com:vml" xmlns:wp14="http://schemas.microsoft.com/office/word/2010/wordprocessingDrawing" xmlns:wp="http://schemas.openxmlformats.org/drawingml/2006/wordprocessingDrawing" xmlns:w10="urn:schemas-microsoft-com:office:word" xmlns:w="http://schemas.openxmlformats.org/wordprocessingml/2006/main" xmlns:w14="http://schemas.microsoft.com/office/word/2010/wordml" xmlns:w15="http://schemas.microsoft.com/office/word/2012/wordml" xmlns:w16cex="http://schemas.microsoft.com/office/word/2018/wordml/cex" xmlns:w16cid="http://schemas.microsoft.com/office/word/2016/wordml/cid" xmlns:w16="http://schemas.microsoft.com/office/word/2018/wordml" xmlns:w16du="http://schemas.microsoft.com/office/word/2023/wordml/word16du" xmlns:w16sdtdh="http://schemas.microsoft.com/office/word/2020/wordml/sdtdatahash" xmlns:w16sdtfl="http://schemas.microsoft.com/office/word/2024/wordml/sdtformatlock" xmlns:w16se="http://schemas.microsoft.com/office/word/2015/wordml/symex" xmlns:wpg="http://schemas.microsoft.com/office/word/2010/wordprocessingGroup" xmlns:wpi="http://schemas.microsoft.com/office/word/2010/wordprocessingInk" xmlns:wne="http://schemas.microsoft.com/office/word/2006/wordml" xmlns:wps="http://schemas.microsoft.com/office/word/2010/wordprocessingShape" mc:Ignorable="w14 w15 w16se w16cid w16 w16cex w16sdtdh w16sdtfl w16du wp14">
   <w:endnote w:type="separator" w:id="-1">
     <w:p>
       <w:r>
@@ -3213,7 +3140,7 @@
 </file>
 
 <file path=word/footer1.xml><?xml version="1.0" encoding="utf-8"?>
-<w:ftr xmlns:wpc="http://schemas.microsoft.com/office/word/2010/wordprocessingCanvas" xmlns:cx="http://schemas.microsoft.com/office/drawing/2014/chartex" xmlns:cx1="http://schemas.microsoft.com/office/drawing/2015/9/8/chartex" xmlns:cx2="http://schemas.microsoft.com/office/drawing/2015/10/21/chartex" xmlns:cx3="http://schemas.microsoft.com/office/drawing/2016/5/9/chartex" xmlns:cx4="http://schemas.microsoft.com/office/drawing/2016/5/10/chartex" xmlns:cx5="http://schemas.microsoft.com/office/drawing/2016/5/11/chartex" xmlns:cx6="http://schemas.microsoft.com/office/drawing/2016/5/12/chartex" xmlns:cx7="http://schemas.microsoft.com/office/drawing/2016/5/13/chartex" xmlns:cx8="http://schemas.microsoft.com/office/drawing/2016/5/14/chartex" xmlns:mc="http://schemas.openxmlformats.org/markup-compatibility/2006" xmlns:aink="http://schemas.microsoft.com/office/drawing/2016/ink" xmlns:am3d="http://schemas.microsoft.com/office/drawing/2017/model3d" xmlns:o="urn:schemas-microsoft-com:office:office" xmlns:oel="http://schemas.microsoft.com/office/2019/extlst" xmlns:r="http://schemas.openxmlformats.org/officeDocument/2006/relationships" xmlns:m="http://schemas.openxmlformats.org/officeDocument/2006/math" xmlns:v="urn:schemas-microsoft-com:vml" xmlns:wp14="http://schemas.microsoft.com/office/word/2010/wordprocessingDrawing" xmlns:wp="http://schemas.openxmlformats.org/drawingml/2006/wordprocessingDrawing" xmlns:w10="urn:schemas-microsoft-com:office:word" xmlns:w="http://schemas.openxmlformats.org/wordprocessingml/2006/main" xmlns:w14="http://schemas.microsoft.com/office/word/2010/wordml" xmlns:w15="http://schemas.microsoft.com/office/word/2012/wordml" xmlns:w16cex="http://schemas.microsoft.com/office/word/2018/wordml/cex" xmlns:w16cid="http://schemas.microsoft.com/office/word/2016/wordml/cid" xmlns:w16="http://schemas.microsoft.com/office/word/2018/wordml" xmlns:w16sdtdh="http://schemas.microsoft.com/office/word/2020/wordml/sdtdatahash" xmlns:w16se="http://schemas.microsoft.com/office/word/2015/wordml/symex" xmlns:wpg="http://schemas.microsoft.com/office/word/2010/wordprocessingGroup" xmlns:wpi="http://schemas.microsoft.com/office/word/2010/wordprocessingInk" xmlns:wne="http://schemas.microsoft.com/office/word/2006/wordml" xmlns:wps="http://schemas.microsoft.com/office/word/2010/wordprocessingShape" mc:Ignorable="w14 w15 w16se w16cid w16 w16cex w16sdtdh wp14">
+<w:ftr xmlns:wpc="http://schemas.microsoft.com/office/word/2010/wordprocessingCanvas" xmlns:cx="http://schemas.microsoft.com/office/drawing/2014/chartex" xmlns:cx1="http://schemas.microsoft.com/office/drawing/2015/9/8/chartex" xmlns:cx2="http://schemas.microsoft.com/office/drawing/2015/10/21/chartex" xmlns:cx3="http://schemas.microsoft.com/office/drawing/2016/5/9/chartex" xmlns:cx4="http://schemas.microsoft.com/office/drawing/2016/5/10/chartex" xmlns:cx5="http://schemas.microsoft.com/office/drawing/2016/5/11/chartex" xmlns:cx6="http://schemas.microsoft.com/office/drawing/2016/5/12/chartex" xmlns:cx7="http://schemas.microsoft.com/office/drawing/2016/5/13/chartex" xmlns:cx8="http://schemas.microsoft.com/office/drawing/2016/5/14/chartex" xmlns:mc="http://schemas.openxmlformats.org/markup-compatibility/2006" xmlns:aink="http://schemas.microsoft.com/office/drawing/2016/ink" xmlns:am3d="http://schemas.microsoft.com/office/drawing/2017/model3d" xmlns:o="urn:schemas-microsoft-com:office:office" xmlns:oel="http://schemas.microsoft.com/office/2019/extlst" xmlns:r="http://schemas.openxmlformats.org/officeDocument/2006/relationships" xmlns:m="http://schemas.openxmlformats.org/officeDocument/2006/math" xmlns:v="urn:schemas-microsoft-com:vml" xmlns:wp14="http://schemas.microsoft.com/office/word/2010/wordprocessingDrawing" xmlns:wp="http://schemas.openxmlformats.org/drawingml/2006/wordprocessingDrawing" xmlns:w10="urn:schemas-microsoft-com:office:word" xmlns:w="http://schemas.openxmlformats.org/wordprocessingml/2006/main" xmlns:w14="http://schemas.microsoft.com/office/word/2010/wordml" xmlns:w15="http://schemas.microsoft.com/office/word/2012/wordml" xmlns:w16cex="http://schemas.microsoft.com/office/word/2018/wordml/cex" xmlns:w16cid="http://schemas.microsoft.com/office/word/2016/wordml/cid" xmlns:w16="http://schemas.microsoft.com/office/word/2018/wordml" xmlns:w16du="http://schemas.microsoft.com/office/word/2023/wordml/word16du" xmlns:w16sdtdh="http://schemas.microsoft.com/office/word/2020/wordml/sdtdatahash" xmlns:w16sdtfl="http://schemas.microsoft.com/office/word/2024/wordml/sdtformatlock" xmlns:w16se="http://schemas.microsoft.com/office/word/2015/wordml/symex" xmlns:wpg="http://schemas.microsoft.com/office/word/2010/wordprocessingGroup" xmlns:wpi="http://schemas.microsoft.com/office/word/2010/wordprocessingInk" xmlns:wne="http://schemas.microsoft.com/office/word/2006/wordml" xmlns:wps="http://schemas.microsoft.com/office/word/2010/wordprocessingShape" mc:Ignorable="w14 w15 w16se w16cid w16 w16cex w16sdtdh w16sdtfl w16du wp14">
   <w:sdt>
     <w:sdtPr>
       <w:rPr>
@@ -3227,7 +3154,6 @@
         <w:docPartUnique/>
       </w:docPartObj>
     </w:sdtPr>
-    <w:sdtEndPr/>
     <w:sdtContent>
       <w:sdt>
         <w:sdtPr>
@@ -3242,7 +3168,6 @@
             <w:docPartUnique/>
           </w:docPartObj>
         </w:sdtPr>
-        <w:sdtEndPr/>
         <w:sdtContent>
           <w:p>
             <w:pPr>
@@ -3438,28 +3363,28 @@
                 <w:szCs w:val="12"/>
               </w:rPr>
             </w:pPr>
-            <w:bookmarkStart w:id="5" w:name="_Hlk160190315"/>
-            <w:bookmarkStart w:id="6" w:name="_Hlk160190316"/>
-            <w:bookmarkStart w:id="7" w:name="_Hlk160191569"/>
-            <w:bookmarkStart w:id="8" w:name="_Hlk160191570"/>
-            <w:bookmarkStart w:id="9" w:name="_Hlk160191578"/>
-            <w:bookmarkStart w:id="10" w:name="_Hlk160191579"/>
-            <w:bookmarkStart w:id="11" w:name="_Hlk160191721"/>
-            <w:bookmarkStart w:id="12" w:name="_Hlk160191722"/>
-            <w:bookmarkStart w:id="13" w:name="_Hlk160192028"/>
-            <w:bookmarkStart w:id="14" w:name="_Hlk160192029"/>
-            <w:bookmarkStart w:id="15" w:name="_Hlk160192073"/>
+            <w:bookmarkStart w:id="6" w:name="_Hlk160203072"/>
+            <w:bookmarkStart w:id="7" w:name="_Hlk160203071"/>
+            <w:bookmarkStart w:id="8" w:name="_Hlk160192616"/>
+            <w:bookmarkStart w:id="9" w:name="_Hlk160192615"/>
+            <w:bookmarkStart w:id="10" w:name="_Hlk160192477"/>
+            <w:bookmarkStart w:id="11" w:name="_Hlk160192476"/>
+            <w:bookmarkStart w:id="12" w:name="_Hlk160192147"/>
+            <w:bookmarkStart w:id="13" w:name="_Hlk160192146"/>
+            <w:bookmarkStart w:id="14" w:name="_Hlk160192123"/>
+            <w:bookmarkStart w:id="15" w:name="_Hlk160192122"/>
             <w:bookmarkStart w:id="16" w:name="_Hlk160192074"/>
-            <w:bookmarkStart w:id="17" w:name="_Hlk160192122"/>
-            <w:bookmarkStart w:id="18" w:name="_Hlk160192123"/>
-            <w:bookmarkStart w:id="19" w:name="_Hlk160192146"/>
-            <w:bookmarkStart w:id="20" w:name="_Hlk160192147"/>
-            <w:bookmarkStart w:id="21" w:name="_Hlk160192476"/>
-            <w:bookmarkStart w:id="22" w:name="_Hlk160192477"/>
-            <w:bookmarkStart w:id="23" w:name="_Hlk160192615"/>
-            <w:bookmarkStart w:id="24" w:name="_Hlk160192616"/>
-            <w:bookmarkStart w:id="25" w:name="_Hlk160203071"/>
-            <w:bookmarkStart w:id="26" w:name="_Hlk160203072"/>
+            <w:bookmarkStart w:id="17" w:name="_Hlk160192073"/>
+            <w:bookmarkStart w:id="18" w:name="_Hlk160192029"/>
+            <w:bookmarkStart w:id="19" w:name="_Hlk160192028"/>
+            <w:bookmarkStart w:id="20" w:name="_Hlk160191722"/>
+            <w:bookmarkStart w:id="21" w:name="_Hlk160191721"/>
+            <w:bookmarkStart w:id="22" w:name="_Hlk160191579"/>
+            <w:bookmarkStart w:id="23" w:name="_Hlk160191578"/>
+            <w:bookmarkStart w:id="24" w:name="_Hlk160191570"/>
+            <w:bookmarkStart w:id="25" w:name="_Hlk160191569"/>
+            <w:bookmarkStart w:id="26" w:name="_Hlk160190316"/>
+            <w:bookmarkStart w:id="27" w:name="_Hlk160190315"/>
             <w:r>
               <w:rPr>
                 <w:rFonts w:ascii="Palatino Linotype" w:hAnsi="Palatino Linotype"/>
@@ -3510,6 +3435,7 @@
               <w:fldChar w:fldCharType="end"/>
             </w:r>
           </w:p>
+          <w:bookmarkEnd w:id="27" w:displacedByCustomXml="next"/>
           <w:bookmarkEnd w:id="26" w:displacedByCustomXml="next"/>
           <w:bookmarkEnd w:id="25" w:displacedByCustomXml="next"/>
           <w:bookmarkEnd w:id="24" w:displacedByCustomXml="next"/>
@@ -3531,7 +3457,6 @@
           <w:bookmarkEnd w:id="8" w:displacedByCustomXml="next"/>
           <w:bookmarkEnd w:id="7" w:displacedByCustomXml="next"/>
           <w:bookmarkEnd w:id="6" w:displacedByCustomXml="next"/>
-          <w:bookmarkEnd w:id="5" w:displacedByCustomXml="next"/>
         </w:sdtContent>
       </w:sdt>
     </w:sdtContent>
@@ -3551,7 +3476,7 @@
 </file>
 
 <file path=word/footnotes.xml><?xml version="1.0" encoding="utf-8"?>
-<w:footnotes xmlns:wpc="http://schemas.microsoft.com/office/word/2010/wordprocessingCanvas" xmlns:cx="http://schemas.microsoft.com/office/drawing/2014/chartex" xmlns:cx1="http://schemas.microsoft.com/office/drawing/2015/9/8/chartex" xmlns:cx2="http://schemas.microsoft.com/office/drawing/2015/10/21/chartex" xmlns:cx3="http://schemas.microsoft.com/office/drawing/2016/5/9/chartex" xmlns:cx4="http://schemas.microsoft.com/office/drawing/2016/5/10/chartex" xmlns:cx5="http://schemas.microsoft.com/office/drawing/2016/5/11/chartex" xmlns:cx6="http://schemas.microsoft.com/office/drawing/2016/5/12/chartex" xmlns:cx7="http://schemas.microsoft.com/office/drawing/2016/5/13/chartex" xmlns:cx8="http://schemas.microsoft.com/office/drawing/2016/5/14/chartex" xmlns:mc="http://schemas.openxmlformats.org/markup-compatibility/2006" xmlns:aink="http://schemas.microsoft.com/office/drawing/2016/ink" xmlns:am3d="http://schemas.microsoft.com/office/drawing/2017/model3d" xmlns:o="urn:schemas-microsoft-com:office:office" xmlns:oel="http://schemas.microsoft.com/office/2019/extlst" xmlns:r="http://schemas.openxmlformats.org/officeDocument/2006/relationships" xmlns:m="http://schemas.openxmlformats.org/officeDocument/2006/math" xmlns:v="urn:schemas-microsoft-com:vml" xmlns:wp14="http://schemas.microsoft.com/office/word/2010/wordprocessingDrawing" xmlns:wp="http://schemas.openxmlformats.org/drawingml/2006/wordprocessingDrawing" xmlns:w10="urn:schemas-microsoft-com:office:word" xmlns:w="http://schemas.openxmlformats.org/wordprocessingml/2006/main" xmlns:w14="http://schemas.microsoft.com/office/word/2010/wordml" xmlns:w15="http://schemas.microsoft.com/office/word/2012/wordml" xmlns:w16cex="http://schemas.microsoft.com/office/word/2018/wordml/cex" xmlns:w16cid="http://schemas.microsoft.com/office/word/2016/wordml/cid" xmlns:w16="http://schemas.microsoft.com/office/word/2018/wordml" xmlns:w16sdtdh="http://schemas.microsoft.com/office/word/2020/wordml/sdtdatahash" xmlns:w16se="http://schemas.microsoft.com/office/word/2015/wordml/symex" xmlns:wpg="http://schemas.microsoft.com/office/word/2010/wordprocessingGroup" xmlns:wpi="http://schemas.microsoft.com/office/word/2010/wordprocessingInk" xmlns:wne="http://schemas.microsoft.com/office/word/2006/wordml" xmlns:wps="http://schemas.microsoft.com/office/word/2010/wordprocessingShape" mc:Ignorable="w14 w15 w16se w16cid w16 w16cex w16sdtdh wp14">
+<w:footnotes xmlns:wpc="http://schemas.microsoft.com/office/word/2010/wordprocessingCanvas" xmlns:cx="http://schemas.microsoft.com/office/drawing/2014/chartex" xmlns:cx1="http://schemas.microsoft.com/office/drawing/2015/9/8/chartex" xmlns:cx2="http://schemas.microsoft.com/office/drawing/2015/10/21/chartex" xmlns:cx3="http://schemas.microsoft.com/office/drawing/2016/5/9/chartex" xmlns:cx4="http://schemas.microsoft.com/office/drawing/2016/5/10/chartex" xmlns:cx5="http://schemas.microsoft.com/office/drawing/2016/5/11/chartex" xmlns:cx6="http://schemas.microsoft.com/office/drawing/2016/5/12/chartex" xmlns:cx7="http://schemas.microsoft.com/office/drawing/2016/5/13/chartex" xmlns:cx8="http://schemas.microsoft.com/office/drawing/2016/5/14/chartex" xmlns:mc="http://schemas.openxmlformats.org/markup-compatibility/2006" xmlns:aink="http://schemas.microsoft.com/office/drawing/2016/ink" xmlns:am3d="http://schemas.microsoft.com/office/drawing/2017/model3d" xmlns:o="urn:schemas-microsoft-com:office:office" xmlns:oel="http://schemas.microsoft.com/office/2019/extlst" xmlns:r="http://schemas.openxmlformats.org/officeDocument/2006/relationships" xmlns:m="http://schemas.openxmlformats.org/officeDocument/2006/math" xmlns:v="urn:schemas-microsoft-com:vml" xmlns:wp14="http://schemas.microsoft.com/office/word/2010/wordprocessingDrawing" xmlns:wp="http://schemas.openxmlformats.org/drawingml/2006/wordprocessingDrawing" xmlns:w10="urn:schemas-microsoft-com:office:word" xmlns:w="http://schemas.openxmlformats.org/wordprocessingml/2006/main" xmlns:w14="http://schemas.microsoft.com/office/word/2010/wordml" xmlns:w15="http://schemas.microsoft.com/office/word/2012/wordml" xmlns:w16cex="http://schemas.microsoft.com/office/word/2018/wordml/cex" xmlns:w16cid="http://schemas.microsoft.com/office/word/2016/wordml/cid" xmlns:w16="http://schemas.microsoft.com/office/word/2018/wordml" xmlns:w16du="http://schemas.microsoft.com/office/word/2023/wordml/word16du" xmlns:w16sdtdh="http://schemas.microsoft.com/office/word/2020/wordml/sdtdatahash" xmlns:w16sdtfl="http://schemas.microsoft.com/office/word/2024/wordml/sdtformatlock" xmlns:w16se="http://schemas.microsoft.com/office/word/2015/wordml/symex" xmlns:wpg="http://schemas.microsoft.com/office/word/2010/wordprocessingGroup" xmlns:wpi="http://schemas.microsoft.com/office/word/2010/wordprocessingInk" xmlns:wne="http://schemas.microsoft.com/office/word/2006/wordml" xmlns:wps="http://schemas.microsoft.com/office/word/2010/wordprocessingShape" mc:Ignorable="w14 w15 w16se w16cid w16 w16cex w16sdtdh w16sdtfl w16du wp14">
   <w:footnote w:type="separator" w:id="-1">
     <w:p>
       <w:r>
@@ -3570,7 +3495,7 @@
 </file>
 
 <file path=word/header1.xml><?xml version="1.0" encoding="utf-8"?>
-<w:hdr xmlns:wpc="http://schemas.microsoft.com/office/word/2010/wordprocessingCanvas" xmlns:cx="http://schemas.microsoft.com/office/drawing/2014/chartex" xmlns:cx1="http://schemas.microsoft.com/office/drawing/2015/9/8/chartex" xmlns:cx2="http://schemas.microsoft.com/office/drawing/2015/10/21/chartex" xmlns:cx3="http://schemas.microsoft.com/office/drawing/2016/5/9/chartex" xmlns:cx4="http://schemas.microsoft.com/office/drawing/2016/5/10/chartex" xmlns:cx5="http://schemas.microsoft.com/office/drawing/2016/5/11/chartex" xmlns:cx6="http://schemas.microsoft.com/office/drawing/2016/5/12/chartex" xmlns:cx7="http://schemas.microsoft.com/office/drawing/2016/5/13/chartex" xmlns:cx8="http://schemas.microsoft.com/office/drawing/2016/5/14/chartex" xmlns:mc="http://schemas.openxmlformats.org/markup-compatibility/2006" xmlns:aink="http://schemas.microsoft.com/office/drawing/2016/ink" xmlns:am3d="http://schemas.microsoft.com/office/drawing/2017/model3d" xmlns:o="urn:schemas-microsoft-com:office:office" xmlns:oel="http://schemas.microsoft.com/office/2019/extlst" xmlns:r="http://schemas.openxmlformats.org/officeDocument/2006/relationships" xmlns:m="http://schemas.openxmlformats.org/officeDocument/2006/math" xmlns:v="urn:schemas-microsoft-com:vml" xmlns:wp14="http://schemas.microsoft.com/office/word/2010/wordprocessingDrawing" xmlns:wp="http://schemas.openxmlformats.org/drawingml/2006/wordprocessingDrawing" xmlns:w10="urn:schemas-microsoft-com:office:word" xmlns:w="http://schemas.openxmlformats.org/wordprocessingml/2006/main" xmlns:w14="http://schemas.microsoft.com/office/word/2010/wordml" xmlns:w15="http://schemas.microsoft.com/office/word/2012/wordml" xmlns:w16cex="http://schemas.microsoft.com/office/word/2018/wordml/cex" xmlns:w16cid="http://schemas.microsoft.com/office/word/2016/wordml/cid" xmlns:w16="http://schemas.microsoft.com/office/word/2018/wordml" xmlns:w16sdtdh="http://schemas.microsoft.com/office/word/2020/wordml/sdtdatahash" xmlns:w16se="http://schemas.microsoft.com/office/word/2015/wordml/symex" xmlns:wpg="http://schemas.microsoft.com/office/word/2010/wordprocessingGroup" xmlns:wpi="http://schemas.microsoft.com/office/word/2010/wordprocessingInk" xmlns:wne="http://schemas.microsoft.com/office/word/2006/wordml" xmlns:wps="http://schemas.microsoft.com/office/word/2010/wordprocessingShape" mc:Ignorable="w14 w15 w16se w16cid w16 w16cex w16sdtdh wp14">
+<w:hdr xmlns:wpc="http://schemas.microsoft.com/office/word/2010/wordprocessingCanvas" xmlns:cx="http://schemas.microsoft.com/office/drawing/2014/chartex" xmlns:cx1="http://schemas.microsoft.com/office/drawing/2015/9/8/chartex" xmlns:cx2="http://schemas.microsoft.com/office/drawing/2015/10/21/chartex" xmlns:cx3="http://schemas.microsoft.com/office/drawing/2016/5/9/chartex" xmlns:cx4="http://schemas.microsoft.com/office/drawing/2016/5/10/chartex" xmlns:cx5="http://schemas.microsoft.com/office/drawing/2016/5/11/chartex" xmlns:cx6="http://schemas.microsoft.com/office/drawing/2016/5/12/chartex" xmlns:cx7="http://schemas.microsoft.com/office/drawing/2016/5/13/chartex" xmlns:cx8="http://schemas.microsoft.com/office/drawing/2016/5/14/chartex" xmlns:mc="http://schemas.openxmlformats.org/markup-compatibility/2006" xmlns:aink="http://schemas.microsoft.com/office/drawing/2016/ink" xmlns:am3d="http://schemas.microsoft.com/office/drawing/2017/model3d" xmlns:o="urn:schemas-microsoft-com:office:office" xmlns:oel="http://schemas.microsoft.com/office/2019/extlst" xmlns:r="http://schemas.openxmlformats.org/officeDocument/2006/relationships" xmlns:m="http://schemas.openxmlformats.org/officeDocument/2006/math" xmlns:v="urn:schemas-microsoft-com:vml" xmlns:wp14="http://schemas.microsoft.com/office/word/2010/wordprocessingDrawing" xmlns:wp="http://schemas.openxmlformats.org/drawingml/2006/wordprocessingDrawing" xmlns:w10="urn:schemas-microsoft-com:office:word" xmlns:w="http://schemas.openxmlformats.org/wordprocessingml/2006/main" xmlns:w14="http://schemas.microsoft.com/office/word/2010/wordml" xmlns:w15="http://schemas.microsoft.com/office/word/2012/wordml" xmlns:w16cex="http://schemas.microsoft.com/office/word/2018/wordml/cex" xmlns:w16cid="http://schemas.microsoft.com/office/word/2016/wordml/cid" xmlns:w16="http://schemas.microsoft.com/office/word/2018/wordml" xmlns:w16du="http://schemas.microsoft.com/office/word/2023/wordml/word16du" xmlns:w16sdtdh="http://schemas.microsoft.com/office/word/2020/wordml/sdtdatahash" xmlns:w16sdtfl="http://schemas.microsoft.com/office/word/2024/wordml/sdtformatlock" xmlns:w16se="http://schemas.microsoft.com/office/word/2015/wordml/symex" xmlns:wpg="http://schemas.microsoft.com/office/word/2010/wordprocessingGroup" xmlns:wpi="http://schemas.microsoft.com/office/word/2010/wordprocessingInk" xmlns:wne="http://schemas.microsoft.com/office/word/2006/wordml" xmlns:wps="http://schemas.microsoft.com/office/word/2010/wordprocessingShape" mc:Ignorable="w14 w15 w16se w16cid w16 w16cex w16sdtdh w16sdtfl w16du wp14">
   <w:p>
     <w:pPr>
       <w:pStyle w:val="Header"/>
@@ -3596,7 +3521,7 @@
 </file>
 
 <file path=word/styles.xml><?xml version="1.0" encoding="utf-8"?>
-<w:styles xmlns:mc="http://schemas.openxmlformats.org/markup-compatibility/2006" xmlns:r="http://schemas.openxmlformats.org/officeDocument/2006/relationships" xmlns:w="http://schemas.openxmlformats.org/wordprocessingml/2006/main" xmlns:w14="http://schemas.microsoft.com/office/word/2010/wordml" xmlns:w15="http://schemas.microsoft.com/office/word/2012/wordml" xmlns:w16cex="http://schemas.microsoft.com/office/word/2018/wordml/cex" xmlns:w16cid="http://schemas.microsoft.com/office/word/2016/wordml/cid" xmlns:w16="http://schemas.microsoft.com/office/word/2018/wordml" xmlns:w16sdtdh="http://schemas.microsoft.com/office/word/2020/wordml/sdtdatahash" xmlns:w16se="http://schemas.microsoft.com/office/word/2015/wordml/symex" mc:Ignorable="w14 w15 w16se w16cid w16 w16cex w16sdtdh">
+<w:styles xmlns:mc="http://schemas.openxmlformats.org/markup-compatibility/2006" xmlns:r="http://schemas.openxmlformats.org/officeDocument/2006/relationships" xmlns:w="http://schemas.openxmlformats.org/wordprocessingml/2006/main" xmlns:w14="http://schemas.microsoft.com/office/word/2010/wordml" xmlns:w15="http://schemas.microsoft.com/office/word/2012/wordml" xmlns:w16cex="http://schemas.microsoft.com/office/word/2018/wordml/cex" xmlns:w16cid="http://schemas.microsoft.com/office/word/2016/wordml/cid" xmlns:w16="http://schemas.microsoft.com/office/word/2018/wordml" xmlns:w16du="http://schemas.microsoft.com/office/word/2023/wordml/word16du" xmlns:w16sdtdh="http://schemas.microsoft.com/office/word/2020/wordml/sdtdatahash" xmlns:w16sdtfl="http://schemas.microsoft.com/office/word/2024/wordml/sdtformatlock" xmlns:w16se="http://schemas.microsoft.com/office/word/2015/wordml/symex" mc:Ignorable="w14 w15 w16se w16cid w16 w16cex w16sdtdh w16sdtfl w16du">
   <w:docDefaults>
     <w:rPrDefault>
       <w:rPr>

</xml_diff>

<commit_message>
Updated signature blocks on LEAP pleas.
</commit_message>
<xml_diff>
--- a/resources/Templates/Leap_Admission_Plea_Template.docx
+++ b/resources/Templates/Leap_Admission_Plea_Template.docx
@@ -258,7 +258,16 @@
           <w:sz w:val="20"/>
           <w:szCs w:val="20"/>
         </w:rPr>
-        <w:t xml:space="preserve">.  {{ </w:t>
+        <w:t xml:space="preserve">.  </w:t>
+      </w:r>
+      <w:proofErr w:type="gramStart"/>
+      <w:r>
+        <w:rPr>
+          <w:rFonts w:ascii="Palatino Linotype" w:hAnsi="Palatino Linotype"/>
+          <w:sz w:val="20"/>
+          <w:szCs w:val="20"/>
+        </w:rPr>
+        <w:t xml:space="preserve">{{ </w:t>
       </w:r>
       <w:proofErr w:type="spellStart"/>
       <w:r>
@@ -267,7 +276,16 @@
           <w:sz w:val="20"/>
           <w:szCs w:val="20"/>
         </w:rPr>
-        <w:t>case_number</w:t>
+        <w:t>case</w:t>
+      </w:r>
+      <w:proofErr w:type="gramEnd"/>
+      <w:r>
+        <w:rPr>
+          <w:rFonts w:ascii="Palatino Linotype" w:hAnsi="Palatino Linotype"/>
+          <w:sz w:val="20"/>
+          <w:szCs w:val="20"/>
+        </w:rPr>
+        <w:t>_number</w:t>
       </w:r>
       <w:proofErr w:type="spellEnd"/>
       <w:r>
@@ -325,6 +343,7 @@
           <w:szCs w:val="20"/>
         </w:rPr>
       </w:pPr>
+      <w:proofErr w:type="gramStart"/>
       <w:r>
         <w:rPr>
           <w:rFonts w:ascii="Palatino Linotype" w:hAnsi="Palatino Linotype"/>
@@ -340,7 +359,16 @@
           <w:sz w:val="20"/>
           <w:szCs w:val="20"/>
         </w:rPr>
-        <w:t>defendant.first_name</w:t>
+        <w:t>defendant</w:t>
+      </w:r>
+      <w:proofErr w:type="gramEnd"/>
+      <w:r>
+        <w:rPr>
+          <w:rFonts w:ascii="Palatino Linotype" w:hAnsi="Palatino Linotype"/>
+          <w:sz w:val="20"/>
+          <w:szCs w:val="20"/>
+        </w:rPr>
+        <w:t>.first_name</w:t>
       </w:r>
       <w:proofErr w:type="spellEnd"/>
       <w:r>
@@ -564,6 +592,7 @@
         </w:rPr>
         <w:t xml:space="preserve">Defendant appeared in Court for </w:t>
       </w:r>
+      <w:proofErr w:type="gramStart"/>
       <w:r>
         <w:rPr>
           <w:rFonts w:ascii="Palatino Linotype" w:hAnsi="Palatino Linotype" w:cs="Times New Roman"/>
@@ -579,7 +608,16 @@
           <w:sz w:val="20"/>
           <w:szCs w:val="20"/>
         </w:rPr>
-        <w:t>appearance_reason</w:t>
+        <w:t>appearance</w:t>
+      </w:r>
+      <w:proofErr w:type="gramEnd"/>
+      <w:r>
+        <w:rPr>
+          <w:rFonts w:ascii="Palatino Linotype" w:hAnsi="Palatino Linotype" w:cs="Times New Roman"/>
+          <w:sz w:val="20"/>
+          <w:szCs w:val="20"/>
+        </w:rPr>
+        <w:t>_reason</w:t>
       </w:r>
       <w:proofErr w:type="spellEnd"/>
       <w:r>
@@ -659,7 +697,27 @@
           <w:sz w:val="20"/>
           <w:szCs w:val="20"/>
         </w:rPr>
-        <w:t xml:space="preserve"> is false %}{{ </w:t>
+        <w:t xml:space="preserve"> is false </w:t>
+      </w:r>
+      <w:proofErr w:type="gramStart"/>
+      <w:r>
+        <w:rPr>
+          <w:rFonts w:ascii="Palatino Linotype" w:hAnsi="Palatino Linotype"/>
+          <w:bCs/>
+          <w:sz w:val="20"/>
+          <w:szCs w:val="20"/>
+        </w:rPr>
+        <w:t>%}{</w:t>
+      </w:r>
+      <w:proofErr w:type="gramEnd"/>
+      <w:r>
+        <w:rPr>
+          <w:rFonts w:ascii="Palatino Linotype" w:hAnsi="Palatino Linotype"/>
+          <w:bCs/>
+          <w:sz w:val="20"/>
+          <w:szCs w:val="20"/>
+        </w:rPr>
+        <w:t xml:space="preserve">{ </w:t>
       </w:r>
       <w:proofErr w:type="spellStart"/>
       <w:r>
@@ -775,16 +833,94 @@
           <w:sz w:val="20"/>
           <w:szCs w:val="20"/>
         </w:rPr>
-        <w:t xml:space="preserve"> is true %}Defendant waived right </w:t>
-      </w:r>
-      <w:r>
-        <w:rPr>
-          <w:rFonts w:ascii="Palatino Linotype" w:hAnsi="Palatino Linotype"/>
-          <w:bCs/>
-          <w:sz w:val="20"/>
-          <w:szCs w:val="20"/>
-        </w:rPr>
-        <w:t>to counsel. {% endif %}</w:t>
+        <w:t xml:space="preserve"> is true </w:t>
+      </w:r>
+      <w:proofErr w:type="gramStart"/>
+      <w:r>
+        <w:rPr>
+          <w:rFonts w:ascii="Palatino Linotype" w:hAnsi="Palatino Linotype"/>
+          <w:bCs/>
+          <w:sz w:val="20"/>
+          <w:szCs w:val="20"/>
+        </w:rPr>
+        <w:t>%}Defendant</w:t>
+      </w:r>
+      <w:proofErr w:type="gramEnd"/>
+      <w:r>
+        <w:rPr>
+          <w:rFonts w:ascii="Palatino Linotype" w:hAnsi="Palatino Linotype"/>
+          <w:bCs/>
+          <w:sz w:val="20"/>
+          <w:szCs w:val="20"/>
+        </w:rPr>
+        <w:t xml:space="preserve"> waived right </w:t>
+      </w:r>
+      <w:r>
+        <w:rPr>
+          <w:rFonts w:ascii="Palatino Linotype" w:hAnsi="Palatino Linotype"/>
+          <w:bCs/>
+          <w:sz w:val="20"/>
+          <w:szCs w:val="20"/>
+        </w:rPr>
+        <w:t xml:space="preserve">to counsel. {% endif </w:t>
+      </w:r>
+      <w:proofErr w:type="gramStart"/>
+      <w:r>
+        <w:rPr>
+          <w:rFonts w:ascii="Palatino Linotype" w:hAnsi="Palatino Linotype"/>
+          <w:bCs/>
+          <w:sz w:val="20"/>
+          <w:szCs w:val="20"/>
+        </w:rPr>
+        <w:t>%}</w:t>
+      </w:r>
+      <w:r>
+        <w:rPr>
+          <w:rFonts w:ascii="Palatino Linotype" w:hAnsi="Palatino Linotype"/>
+          <w:bCs/>
+          <w:sz w:val="20"/>
+          <w:szCs w:val="20"/>
+        </w:rPr>
+        <w:t>{</w:t>
+      </w:r>
+      <w:proofErr w:type="gramEnd"/>
+      <w:r>
+        <w:rPr>
+          <w:rFonts w:ascii="Palatino Linotype" w:hAnsi="Palatino Linotype"/>
+          <w:bCs/>
+          <w:sz w:val="20"/>
+          <w:szCs w:val="20"/>
+        </w:rPr>
+        <w:t xml:space="preserve">% if </w:t>
+      </w:r>
+      <w:proofErr w:type="spellStart"/>
+      <w:r>
+        <w:rPr>
+          <w:rFonts w:ascii="Palatino Linotype" w:hAnsi="Palatino Linotype"/>
+          <w:bCs/>
+          <w:sz w:val="20"/>
+          <w:szCs w:val="20"/>
+        </w:rPr>
+        <w:t>amend_offense_details</w:t>
+      </w:r>
+      <w:proofErr w:type="spellEnd"/>
+      <w:r>
+        <w:rPr>
+          <w:rFonts w:ascii="Palatino Linotype" w:hAnsi="Palatino Linotype"/>
+          <w:bCs/>
+          <w:sz w:val="20"/>
+          <w:szCs w:val="20"/>
+        </w:rPr>
+        <w:t xml:space="preserve"> is not none %}Counsel for the State of Ohio made a motion to amend the cha</w:t>
+      </w:r>
+      <w:r>
+        <w:rPr>
+          <w:rFonts w:ascii="Palatino Linotype" w:hAnsi="Palatino Linotype"/>
+          <w:bCs/>
+          <w:sz w:val="20"/>
+          <w:szCs w:val="20"/>
+        </w:rPr>
+        <w:t>rge(s) in the case.</w:t>
       </w:r>
       <w:r>
         <w:rPr>
@@ -803,7 +939,7 @@
           <w:sz w:val="20"/>
           <w:szCs w:val="20"/>
         </w:rPr>
-        <w:t>amend_offense_details</w:t>
+        <w:t>amend_offense_details.motion_disposition</w:t>
       </w:r>
       <w:proofErr w:type="spellEnd"/>
       <w:r>
@@ -813,25 +949,35 @@
           <w:sz w:val="20"/>
           <w:szCs w:val="20"/>
         </w:rPr>
-        <w:t xml:space="preserve"> is not none %}Counsel for the State of Ohio made a motion to amend the cha</w:t>
-      </w:r>
-      <w:r>
-        <w:rPr>
-          <w:rFonts w:ascii="Palatino Linotype" w:hAnsi="Palatino Linotype"/>
-          <w:bCs/>
-          <w:sz w:val="20"/>
-          <w:szCs w:val="20"/>
-        </w:rPr>
-        <w:t>rge(s) in the case.</w:t>
-      </w:r>
-      <w:r>
-        <w:rPr>
-          <w:rFonts w:ascii="Palatino Linotype" w:hAnsi="Palatino Linotype"/>
-          <w:bCs/>
-          <w:sz w:val="20"/>
-          <w:szCs w:val="20"/>
-        </w:rPr>
-        <w:t xml:space="preserve">{% if </w:t>
+        <w:t xml:space="preserve">  ==  ‘Granted’ %} The Court found the amendment </w:t>
+      </w:r>
+      <w:r>
+        <w:rPr>
+          <w:rFonts w:ascii="Palatino Linotype" w:hAnsi="Palatino Linotype"/>
+          <w:bCs/>
+          <w:sz w:val="20"/>
+          <w:szCs w:val="20"/>
+        </w:rPr>
+        <w:t>is consistent with Crim. R. 7 and consistent with the facts of this case. Therefore, the motion is</w:t>
+      </w:r>
+      <w:r>
+        <w:rPr>
+          <w:rFonts w:ascii="Palatino Linotype" w:hAnsi="Palatino Linotype"/>
+          <w:bCs/>
+          <w:sz w:val="20"/>
+          <w:szCs w:val="20"/>
+        </w:rPr>
+        <w:t xml:space="preserve"> </w:t>
+      </w:r>
+      <w:proofErr w:type="gramStart"/>
+      <w:r>
+        <w:rPr>
+          <w:rFonts w:ascii="Palatino Linotype" w:hAnsi="Palatino Linotype"/>
+          <w:bCs/>
+          <w:sz w:val="20"/>
+          <w:szCs w:val="20"/>
+        </w:rPr>
+        <w:t xml:space="preserve">{{ </w:t>
       </w:r>
       <w:proofErr w:type="spellStart"/>
       <w:r>
@@ -841,45 +987,17 @@
           <w:sz w:val="20"/>
           <w:szCs w:val="20"/>
         </w:rPr>
-        <w:t>amend_offense_details.motion_disposition</w:t>
-      </w:r>
-      <w:proofErr w:type="spellEnd"/>
-      <w:r>
-        <w:rPr>
-          <w:rFonts w:ascii="Palatino Linotype" w:hAnsi="Palatino Linotype"/>
-          <w:bCs/>
-          <w:sz w:val="20"/>
-          <w:szCs w:val="20"/>
-        </w:rPr>
-        <w:t xml:space="preserve">  ==  ‘Granted’ %} The Court found the amendment </w:t>
-      </w:r>
-      <w:r>
-        <w:rPr>
-          <w:rFonts w:ascii="Palatino Linotype" w:hAnsi="Palatino Linotype"/>
-          <w:bCs/>
-          <w:sz w:val="20"/>
-          <w:szCs w:val="20"/>
-        </w:rPr>
-        <w:t>is consistent with Crim. R. 7 and consistent with the facts of this case. Therefore, the motion is</w:t>
-      </w:r>
-      <w:r>
-        <w:rPr>
-          <w:rFonts w:ascii="Palatino Linotype" w:hAnsi="Palatino Linotype"/>
-          <w:bCs/>
-          <w:sz w:val="20"/>
-          <w:szCs w:val="20"/>
-        </w:rPr>
-        <w:t xml:space="preserve"> {{ </w:t>
-      </w:r>
-      <w:proofErr w:type="spellStart"/>
-      <w:r>
-        <w:rPr>
-          <w:rFonts w:ascii="Palatino Linotype" w:hAnsi="Palatino Linotype"/>
-          <w:bCs/>
-          <w:sz w:val="20"/>
-          <w:szCs w:val="20"/>
-        </w:rPr>
-        <w:t>amend_offense_details.motion_disposition</w:t>
+        <w:t>amend</w:t>
+      </w:r>
+      <w:proofErr w:type="gramEnd"/>
+      <w:r>
+        <w:rPr>
+          <w:rFonts w:ascii="Palatino Linotype" w:hAnsi="Palatino Linotype"/>
+          <w:bCs/>
+          <w:sz w:val="20"/>
+          <w:szCs w:val="20"/>
+        </w:rPr>
+        <w:t>_offense_details.motion_disposition</w:t>
       </w:r>
       <w:proofErr w:type="spellEnd"/>
       <w:r>
@@ -1094,8 +1212,8 @@
           <w:szCs w:val="20"/>
         </w:rPr>
       </w:pPr>
-      <w:bookmarkStart w:id="1" w:name="_Hlk103602854"/>
-      <w:bookmarkStart w:id="2" w:name="_Hlk159405813"/>
+      <w:bookmarkStart w:id="1" w:name="_Hlk159405813"/>
+      <w:bookmarkStart w:id="2" w:name="_Hlk103602854"/>
       <w:r>
         <w:rPr>
           <w:rFonts w:ascii="Palatino Linotype" w:hAnsi="Palatino Linotype"/>
@@ -1104,7 +1222,7 @@
         </w:rPr>
         <w:t xml:space="preserve">The Defendant understood the nature of the charge(s), all constitutional rights, potential consequences to citizenship, and the effects of the plea. </w:t>
       </w:r>
-      <w:bookmarkEnd w:id="2"/>
+      <w:bookmarkEnd w:id="1"/>
       <w:r>
         <w:rPr>
           <w:rFonts w:ascii="Palatino Linotype" w:hAnsi="Palatino Linotype"/>
@@ -1114,7 +1232,7 @@
         <w:t>The Court accepted Defendant’s plea, finding it was entered knowingly, voluntarily, and intelligently.</w:t>
       </w:r>
     </w:p>
-    <w:bookmarkEnd w:id="1"/>
+    <w:bookmarkEnd w:id="2"/>
     <w:p>
       <w:pPr>
         <w:spacing w:line="276" w:lineRule="auto"/>
@@ -1237,7 +1355,29 @@
                 <w:sz w:val="20"/>
                 <w:szCs w:val="20"/>
               </w:rPr>
-              <w:t xml:space="preserve"> for charge in </w:t>
+              <w:t xml:space="preserve"> for </w:t>
+            </w:r>
+            <w:proofErr w:type="gramStart"/>
+            <w:r>
+              <w:rPr>
+                <w:rFonts w:ascii="Palatino Linotype" w:hAnsi="Palatino Linotype"/>
+                <w:b/>
+                <w:bCs/>
+                <w:sz w:val="20"/>
+                <w:szCs w:val="20"/>
+              </w:rPr>
+              <w:t>charge</w:t>
+            </w:r>
+            <w:proofErr w:type="gramEnd"/>
+            <w:r>
+              <w:rPr>
+                <w:rFonts w:ascii="Palatino Linotype" w:hAnsi="Palatino Linotype"/>
+                <w:b/>
+                <w:bCs/>
+                <w:sz w:val="20"/>
+                <w:szCs w:val="20"/>
+              </w:rPr>
+              <w:t xml:space="preserve"> in </w:t>
             </w:r>
             <w:proofErr w:type="spellStart"/>
             <w:r>
@@ -1289,6 +1429,7 @@
                 <w:szCs w:val="20"/>
               </w:rPr>
             </w:pPr>
+            <w:proofErr w:type="gramStart"/>
             <w:r>
               <w:rPr>
                 <w:rFonts w:ascii="Palatino Linotype" w:hAnsi="Palatino Linotype"/>
@@ -1308,7 +1449,18 @@
                 <w:sz w:val="20"/>
                 <w:szCs w:val="20"/>
               </w:rPr>
-              <w:t>charge.offense</w:t>
+              <w:t>charge</w:t>
+            </w:r>
+            <w:proofErr w:type="gramEnd"/>
+            <w:r>
+              <w:rPr>
+                <w:rFonts w:ascii="Palatino Linotype" w:hAnsi="Palatino Linotype"/>
+                <w:b/>
+                <w:bCs/>
+                <w:sz w:val="20"/>
+                <w:szCs w:val="20"/>
+              </w:rPr>
+              <w:t>.offense</w:t>
             </w:r>
             <w:proofErr w:type="spellEnd"/>
             <w:r>
@@ -1504,7 +1656,29 @@
                 <w:sz w:val="20"/>
                 <w:szCs w:val="20"/>
               </w:rPr>
-              <w:t xml:space="preserve"> for charge in </w:t>
+              <w:t xml:space="preserve"> for </w:t>
+            </w:r>
+            <w:proofErr w:type="gramStart"/>
+            <w:r>
+              <w:rPr>
+                <w:rFonts w:ascii="Palatino Linotype" w:hAnsi="Palatino Linotype"/>
+                <w:b/>
+                <w:bCs/>
+                <w:sz w:val="20"/>
+                <w:szCs w:val="20"/>
+              </w:rPr>
+              <w:t>charge</w:t>
+            </w:r>
+            <w:proofErr w:type="gramEnd"/>
+            <w:r>
+              <w:rPr>
+                <w:rFonts w:ascii="Palatino Linotype" w:hAnsi="Palatino Linotype"/>
+                <w:b/>
+                <w:bCs/>
+                <w:sz w:val="20"/>
+                <w:szCs w:val="20"/>
+              </w:rPr>
+              <w:t xml:space="preserve"> in </w:t>
             </w:r>
             <w:proofErr w:type="spellStart"/>
             <w:r>
@@ -1556,6 +1730,7 @@
                 <w:szCs w:val="20"/>
               </w:rPr>
             </w:pPr>
+            <w:proofErr w:type="gramStart"/>
             <w:r>
               <w:rPr>
                 <w:rFonts w:ascii="Palatino Linotype" w:hAnsi="Palatino Linotype"/>
@@ -1575,7 +1750,18 @@
                 <w:sz w:val="20"/>
                 <w:szCs w:val="20"/>
               </w:rPr>
-              <w:t>charge.statute</w:t>
+              <w:t>charge</w:t>
+            </w:r>
+            <w:proofErr w:type="gramEnd"/>
+            <w:r>
+              <w:rPr>
+                <w:rFonts w:ascii="Palatino Linotype" w:hAnsi="Palatino Linotype"/>
+                <w:b/>
+                <w:bCs/>
+                <w:sz w:val="20"/>
+                <w:szCs w:val="20"/>
+              </w:rPr>
+              <w:t>.statute</w:t>
             </w:r>
             <w:proofErr w:type="spellEnd"/>
             <w:r>
@@ -1771,7 +1957,29 @@
                 <w:sz w:val="20"/>
                 <w:szCs w:val="20"/>
               </w:rPr>
-              <w:t xml:space="preserve"> for charge in </w:t>
+              <w:t xml:space="preserve"> for </w:t>
+            </w:r>
+            <w:proofErr w:type="gramStart"/>
+            <w:r>
+              <w:rPr>
+                <w:rFonts w:ascii="Palatino Linotype" w:hAnsi="Palatino Linotype"/>
+                <w:b/>
+                <w:bCs/>
+                <w:sz w:val="20"/>
+                <w:szCs w:val="20"/>
+              </w:rPr>
+              <w:t>charge</w:t>
+            </w:r>
+            <w:proofErr w:type="gramEnd"/>
+            <w:r>
+              <w:rPr>
+                <w:rFonts w:ascii="Palatino Linotype" w:hAnsi="Palatino Linotype"/>
+                <w:b/>
+                <w:bCs/>
+                <w:sz w:val="20"/>
+                <w:szCs w:val="20"/>
+              </w:rPr>
+              <w:t xml:space="preserve"> in </w:t>
             </w:r>
             <w:proofErr w:type="spellStart"/>
             <w:r>
@@ -1823,6 +2031,7 @@
                 <w:szCs w:val="20"/>
               </w:rPr>
             </w:pPr>
+            <w:proofErr w:type="gramStart"/>
             <w:r>
               <w:rPr>
                 <w:rFonts w:ascii="Palatino Linotype" w:hAnsi="Palatino Linotype"/>
@@ -1842,7 +2051,18 @@
                 <w:sz w:val="20"/>
                 <w:szCs w:val="20"/>
               </w:rPr>
-              <w:t>charge.degree</w:t>
+              <w:t>charge</w:t>
+            </w:r>
+            <w:proofErr w:type="gramEnd"/>
+            <w:r>
+              <w:rPr>
+                <w:rFonts w:ascii="Palatino Linotype" w:hAnsi="Palatino Linotype"/>
+                <w:b/>
+                <w:bCs/>
+                <w:sz w:val="20"/>
+                <w:szCs w:val="20"/>
+              </w:rPr>
+              <w:t>.degree</w:t>
             </w:r>
             <w:proofErr w:type="spellEnd"/>
             <w:r>
@@ -2038,7 +2258,29 @@
                 <w:sz w:val="20"/>
                 <w:szCs w:val="20"/>
               </w:rPr>
-              <w:t xml:space="preserve"> for charge in </w:t>
+              <w:t xml:space="preserve"> for </w:t>
+            </w:r>
+            <w:proofErr w:type="gramStart"/>
+            <w:r>
+              <w:rPr>
+                <w:rFonts w:ascii="Palatino Linotype" w:hAnsi="Palatino Linotype"/>
+                <w:b/>
+                <w:bCs/>
+                <w:sz w:val="20"/>
+                <w:szCs w:val="20"/>
+              </w:rPr>
+              <w:t>charge</w:t>
+            </w:r>
+            <w:proofErr w:type="gramEnd"/>
+            <w:r>
+              <w:rPr>
+                <w:rFonts w:ascii="Palatino Linotype" w:hAnsi="Palatino Linotype"/>
+                <w:b/>
+                <w:bCs/>
+                <w:sz w:val="20"/>
+                <w:szCs w:val="20"/>
+              </w:rPr>
+              <w:t xml:space="preserve"> in </w:t>
             </w:r>
             <w:proofErr w:type="spellStart"/>
             <w:r>
@@ -2090,6 +2332,7 @@
                 <w:szCs w:val="20"/>
               </w:rPr>
             </w:pPr>
+            <w:proofErr w:type="gramStart"/>
             <w:r>
               <w:rPr>
                 <w:rFonts w:ascii="Palatino Linotype" w:hAnsi="Palatino Linotype"/>
@@ -2109,7 +2352,18 @@
                 <w:sz w:val="20"/>
                 <w:szCs w:val="20"/>
               </w:rPr>
-              <w:t>charge.plea</w:t>
+              <w:t>charge</w:t>
+            </w:r>
+            <w:proofErr w:type="gramEnd"/>
+            <w:r>
+              <w:rPr>
+                <w:rFonts w:ascii="Palatino Linotype" w:hAnsi="Palatino Linotype"/>
+                <w:b/>
+                <w:bCs/>
+                <w:sz w:val="20"/>
+                <w:szCs w:val="20"/>
+              </w:rPr>
+              <w:t>.plea</w:t>
             </w:r>
             <w:proofErr w:type="spellEnd"/>
             <w:r>
@@ -2235,16 +2489,9 @@
           <w:sz w:val="20"/>
           <w:szCs w:val="20"/>
         </w:rPr>
-        <w:t xml:space="preserve">Sentencing Hearing:  </w:t>
-      </w:r>
-      <w:r>
-        <w:rPr>
-          <w:rFonts w:ascii="Palatino Linotype" w:hAnsi="Palatino Linotype" w:cs="Times New Roman"/>
-          <w:sz w:val="20"/>
-          <w:szCs w:val="20"/>
-        </w:rPr>
-        <w:t>This case is now set for sentencing on</w:t>
-      </w:r>
+        <w:t>Sentencing Hearing</w:t>
+      </w:r>
+      <w:proofErr w:type="gramStart"/>
       <w:r>
         <w:rPr>
           <w:rFonts w:ascii="Palatino Linotype" w:hAnsi="Palatino Linotype" w:cs="Times New Roman"/>
@@ -2253,8 +2500,36 @@
           <w:sz w:val="20"/>
           <w:szCs w:val="20"/>
         </w:rPr>
+        <w:t xml:space="preserve">:  </w:t>
+      </w:r>
+      <w:r>
+        <w:rPr>
+          <w:rFonts w:ascii="Palatino Linotype" w:hAnsi="Palatino Linotype" w:cs="Times New Roman"/>
+          <w:sz w:val="20"/>
+          <w:szCs w:val="20"/>
+        </w:rPr>
+        <w:t>This</w:t>
+      </w:r>
+      <w:proofErr w:type="gramEnd"/>
+      <w:r>
+        <w:rPr>
+          <w:rFonts w:ascii="Palatino Linotype" w:hAnsi="Palatino Linotype" w:cs="Times New Roman"/>
+          <w:sz w:val="20"/>
+          <w:szCs w:val="20"/>
+        </w:rPr>
+        <w:t xml:space="preserve"> case is now set for sentencing on</w:t>
+      </w:r>
+      <w:r>
+        <w:rPr>
+          <w:rFonts w:ascii="Palatino Linotype" w:hAnsi="Palatino Linotype" w:cs="Times New Roman"/>
+          <w:b/>
+          <w:bCs/>
+          <w:sz w:val="20"/>
+          <w:szCs w:val="20"/>
+        </w:rPr>
         <w:t xml:space="preserve"> </w:t>
       </w:r>
+      <w:proofErr w:type="gramStart"/>
       <w:r>
         <w:rPr>
           <w:rFonts w:ascii="Palatino Linotype" w:hAnsi="Palatino Linotype" w:cs="Times New Roman"/>
@@ -2276,7 +2551,19 @@
           <w:szCs w:val="20"/>
           <w:u w:val="single"/>
         </w:rPr>
-        <w:t>leap_</w:t>
+        <w:t>leap</w:t>
+      </w:r>
+      <w:proofErr w:type="gramEnd"/>
+      <w:r>
+        <w:rPr>
+          <w:rFonts w:ascii="Palatino Linotype" w:hAnsi="Palatino Linotype" w:cs="Times New Roman"/>
+          <w:b/>
+          <w:bCs/>
+          <w:sz w:val="20"/>
+          <w:szCs w:val="20"/>
+          <w:u w:val="single"/>
+        </w:rPr>
+        <w:t>_</w:t>
       </w:r>
       <w:r>
         <w:rPr>
@@ -2711,6 +2998,15 @@
       <w:bookmarkEnd w:id="0"/>
       <w:r>
         <w:rPr>
+          <w:rFonts w:ascii="Palatino Linotype" w:hAnsi="Palatino Linotype" w:cs="Times New Roman"/>
+          <w:sz w:val="20"/>
+          <w:szCs w:val="20"/>
+        </w:rPr>
+        <w:tab/>
+      </w:r>
+      <w:proofErr w:type="gramStart"/>
+      <w:r>
+        <w:rPr>
           <w:rFonts w:ascii="Palatino Linotype" w:hAnsi="Palatino Linotype"/>
           <w:sz w:val="20"/>
           <w:szCs w:val="20"/>
@@ -2724,7 +3020,16 @@
           <w:sz w:val="20"/>
           <w:szCs w:val="20"/>
         </w:rPr>
-        <w:t>judicial_officer</w:t>
+        <w:t>judicial</w:t>
+      </w:r>
+      <w:proofErr w:type="gramEnd"/>
+      <w:r>
+        <w:rPr>
+          <w:rFonts w:ascii="Palatino Linotype" w:hAnsi="Palatino Linotype"/>
+          <w:sz w:val="20"/>
+          <w:szCs w:val="20"/>
+        </w:rPr>
+        <w:t>_officer</w:t>
       </w:r>
       <w:r>
         <w:rPr>
@@ -2882,16 +3187,36 @@
           <w:sz w:val="20"/>
           <w:szCs w:val="20"/>
         </w:rPr>
-        <w:t>judicial_of</w:t>
-      </w:r>
-      <w:r>
-        <w:rPr>
-          <w:rFonts w:ascii="Palatino Linotype" w:hAnsi="Palatino Linotype"/>
-          <w:bCs/>
-          <w:sz w:val="20"/>
-          <w:szCs w:val="20"/>
-        </w:rPr>
-        <w:t>ficer.officer_type</w:t>
+        <w:t>judicial_</w:t>
+      </w:r>
+      <w:proofErr w:type="gramStart"/>
+      <w:r>
+        <w:rPr>
+          <w:rFonts w:ascii="Palatino Linotype" w:hAnsi="Palatino Linotype"/>
+          <w:bCs/>
+          <w:sz w:val="20"/>
+          <w:szCs w:val="20"/>
+        </w:rPr>
+        <w:t>of</w:t>
+      </w:r>
+      <w:r>
+        <w:rPr>
+          <w:rFonts w:ascii="Palatino Linotype" w:hAnsi="Palatino Linotype"/>
+          <w:bCs/>
+          <w:sz w:val="20"/>
+          <w:szCs w:val="20"/>
+        </w:rPr>
+        <w:t>ficer.officer</w:t>
+      </w:r>
+      <w:proofErr w:type="gramEnd"/>
+      <w:r>
+        <w:rPr>
+          <w:rFonts w:ascii="Palatino Linotype" w:hAnsi="Palatino Linotype"/>
+          <w:bCs/>
+          <w:sz w:val="20"/>
+          <w:szCs w:val="20"/>
+        </w:rPr>
+        <w:t>_type</w:t>
       </w:r>
       <w:proofErr w:type="spellEnd"/>
       <w:r>
@@ -2901,8 +3226,19 @@
           <w:sz w:val="20"/>
           <w:szCs w:val="20"/>
         </w:rPr>
-        <w:t xml:space="preserve">  ==  ‘Magistrate’ %}</w:t>
-      </w:r>
+        <w:t xml:space="preserve">  ==  ‘Magistrate</w:t>
+      </w:r>
+      <w:proofErr w:type="gramStart"/>
+      <w:r>
+        <w:rPr>
+          <w:rFonts w:ascii="Palatino Linotype" w:hAnsi="Palatino Linotype"/>
+          <w:bCs/>
+          <w:sz w:val="20"/>
+          <w:szCs w:val="20"/>
+        </w:rPr>
+        <w:t>’ %}</w:t>
+      </w:r>
+      <w:proofErr w:type="gramEnd"/>
     </w:p>
     <w:p>
       <w:pPr>
@@ -2950,7 +3286,31 @@
           <w:sz w:val="19"/>
           <w:szCs w:val="19"/>
         </w:rPr>
-        <w:t xml:space="preserve"> days of the filing of this decision. Any objections must state with specificity the grounds of the objections. A party shall not assign as error on appeal the court’s adoption of this decision unless the party timely </w:t>
+        <w:t xml:space="preserve"> days of the filing of this decision. Any </w:t>
+      </w:r>
+      <w:proofErr w:type="gramStart"/>
+      <w:r>
+        <w:rPr>
+          <w:rFonts w:ascii="Palatino Linotype" w:hAnsi="Palatino Linotype"/>
+          <w:b/>
+          <w:bCs/>
+          <w:i/>
+          <w:sz w:val="19"/>
+          <w:szCs w:val="19"/>
+        </w:rPr>
+        <w:t>objections</w:t>
+      </w:r>
+      <w:proofErr w:type="gramEnd"/>
+      <w:r>
+        <w:rPr>
+          <w:rFonts w:ascii="Palatino Linotype" w:hAnsi="Palatino Linotype"/>
+          <w:b/>
+          <w:bCs/>
+          <w:i/>
+          <w:sz w:val="19"/>
+          <w:szCs w:val="19"/>
+        </w:rPr>
+        <w:t xml:space="preserve"> must state with specificity the grounds of the objections. A party shall not assign as error on appeal the court’s adoption of this decision unless the party timely </w:t>
       </w:r>
       <w:r>
         <w:rPr>
@@ -3048,34 +3408,34 @@
           <w:sz w:val="16"/>
           <w:szCs w:val="16"/>
         </w:rPr>
-        <w:t xml:space="preserve">Prosecutor’s Office: PS    OM     EM; Defendant’s Attorney: PS     OM     EM; {{ </w:t>
-      </w:r>
-      <w:proofErr w:type="spellStart"/>
+        <w:t xml:space="preserve">Prosecutor’s Office: PS    OM     EM; Defendant’s Attorney: PS     OM     EM; </w:t>
+      </w:r>
+      <w:proofErr w:type="gramStart"/>
       <w:r>
         <w:rPr>
           <w:rFonts w:ascii="Palatino Linotype" w:hAnsi="Palatino Linotype"/>
           <w:sz w:val="16"/>
           <w:szCs w:val="16"/>
         </w:rPr>
-        <w:t>defendant.first_name</w:t>
-      </w:r>
-      <w:proofErr w:type="spellEnd"/>
+        <w:t xml:space="preserve">{{ </w:t>
+      </w:r>
+      <w:proofErr w:type="spellStart"/>
       <w:r>
         <w:rPr>
           <w:rFonts w:ascii="Palatino Linotype" w:hAnsi="Palatino Linotype"/>
           <w:sz w:val="16"/>
           <w:szCs w:val="16"/>
         </w:rPr>
-        <w:t xml:space="preserve"> }} {{ </w:t>
-      </w:r>
-      <w:proofErr w:type="spellStart"/>
+        <w:t>defendant</w:t>
+      </w:r>
+      <w:proofErr w:type="gramEnd"/>
       <w:r>
         <w:rPr>
           <w:rFonts w:ascii="Palatino Linotype" w:hAnsi="Palatino Linotype"/>
           <w:sz w:val="16"/>
           <w:szCs w:val="16"/>
         </w:rPr>
-        <w:t>defendant.last_name</w:t>
+        <w:t>.first_name</w:t>
       </w:r>
       <w:proofErr w:type="spellEnd"/>
       <w:r>
@@ -3084,7 +3444,43 @@
           <w:sz w:val="16"/>
           <w:szCs w:val="16"/>
         </w:rPr>
-        <w:t>}}: PS     OM     EM; Community Control: PS    EM; County Jail: PS   EM;</w:t>
+        <w:t xml:space="preserve"> }} {{ </w:t>
+      </w:r>
+      <w:proofErr w:type="spellStart"/>
+      <w:r>
+        <w:rPr>
+          <w:rFonts w:ascii="Palatino Linotype" w:hAnsi="Palatino Linotype"/>
+          <w:sz w:val="16"/>
+          <w:szCs w:val="16"/>
+        </w:rPr>
+        <w:t>defendant.last_</w:t>
+      </w:r>
+      <w:proofErr w:type="gramStart"/>
+      <w:r>
+        <w:rPr>
+          <w:rFonts w:ascii="Palatino Linotype" w:hAnsi="Palatino Linotype"/>
+          <w:sz w:val="16"/>
+          <w:szCs w:val="16"/>
+        </w:rPr>
+        <w:t>name</w:t>
+      </w:r>
+      <w:proofErr w:type="spellEnd"/>
+      <w:r>
+        <w:rPr>
+          <w:rFonts w:ascii="Palatino Linotype" w:hAnsi="Palatino Linotype"/>
+          <w:sz w:val="16"/>
+          <w:szCs w:val="16"/>
+        </w:rPr>
+        <w:t>}}:</w:t>
+      </w:r>
+      <w:proofErr w:type="gramEnd"/>
+      <w:r>
+        <w:rPr>
+          <w:rFonts w:ascii="Palatino Linotype" w:hAnsi="Palatino Linotype"/>
+          <w:sz w:val="16"/>
+          <w:szCs w:val="16"/>
+        </w:rPr>
+        <w:t xml:space="preserve"> PS     OM     EM; Community Control: PS    EM; County Jail: PS   EM;</w:t>
       </w:r>
     </w:p>
     <w:p>
@@ -3332,7 +3728,16 @@
                 <w:sz w:val="20"/>
                 <w:szCs w:val="20"/>
               </w:rPr>
-              <w:t xml:space="preserve"> {{ </w:t>
+              <w:t xml:space="preserve"> </w:t>
+            </w:r>
+            <w:proofErr w:type="gramStart"/>
+            <w:r>
+              <w:rPr>
+                <w:rFonts w:ascii="Palatino Linotype" w:hAnsi="Palatino Linotype"/>
+                <w:sz w:val="20"/>
+                <w:szCs w:val="20"/>
+              </w:rPr>
+              <w:t xml:space="preserve">{{ </w:t>
             </w:r>
             <w:proofErr w:type="spellStart"/>
             <w:r>
@@ -3341,7 +3746,16 @@
                 <w:sz w:val="20"/>
                 <w:szCs w:val="20"/>
               </w:rPr>
-              <w:t>case_number</w:t>
+              <w:t>case</w:t>
+            </w:r>
+            <w:proofErr w:type="gramEnd"/>
+            <w:r>
+              <w:rPr>
+                <w:rFonts w:ascii="Palatino Linotype" w:hAnsi="Palatino Linotype"/>
+                <w:sz w:val="20"/>
+                <w:szCs w:val="20"/>
+              </w:rPr>
+              <w:t>_number</w:t>
             </w:r>
             <w:proofErr w:type="spellEnd"/>
             <w:r>
@@ -3363,28 +3777,28 @@
                 <w:szCs w:val="12"/>
               </w:rPr>
             </w:pPr>
-            <w:bookmarkStart w:id="6" w:name="_Hlk160203072"/>
-            <w:bookmarkStart w:id="7" w:name="_Hlk160203071"/>
-            <w:bookmarkStart w:id="8" w:name="_Hlk160192616"/>
-            <w:bookmarkStart w:id="9" w:name="_Hlk160192615"/>
-            <w:bookmarkStart w:id="10" w:name="_Hlk160192477"/>
-            <w:bookmarkStart w:id="11" w:name="_Hlk160192476"/>
-            <w:bookmarkStart w:id="12" w:name="_Hlk160192147"/>
-            <w:bookmarkStart w:id="13" w:name="_Hlk160192146"/>
-            <w:bookmarkStart w:id="14" w:name="_Hlk160192123"/>
-            <w:bookmarkStart w:id="15" w:name="_Hlk160192122"/>
-            <w:bookmarkStart w:id="16" w:name="_Hlk160192074"/>
-            <w:bookmarkStart w:id="17" w:name="_Hlk160192073"/>
-            <w:bookmarkStart w:id="18" w:name="_Hlk160192029"/>
-            <w:bookmarkStart w:id="19" w:name="_Hlk160192028"/>
-            <w:bookmarkStart w:id="20" w:name="_Hlk160191722"/>
-            <w:bookmarkStart w:id="21" w:name="_Hlk160191721"/>
-            <w:bookmarkStart w:id="22" w:name="_Hlk160191579"/>
-            <w:bookmarkStart w:id="23" w:name="_Hlk160191578"/>
-            <w:bookmarkStart w:id="24" w:name="_Hlk160191570"/>
-            <w:bookmarkStart w:id="25" w:name="_Hlk160191569"/>
-            <w:bookmarkStart w:id="26" w:name="_Hlk160190316"/>
-            <w:bookmarkStart w:id="27" w:name="_Hlk160190315"/>
+            <w:bookmarkStart w:id="6" w:name="_Hlk160190315"/>
+            <w:bookmarkStart w:id="7" w:name="_Hlk160190316"/>
+            <w:bookmarkStart w:id="8" w:name="_Hlk160191569"/>
+            <w:bookmarkStart w:id="9" w:name="_Hlk160191570"/>
+            <w:bookmarkStart w:id="10" w:name="_Hlk160191578"/>
+            <w:bookmarkStart w:id="11" w:name="_Hlk160191579"/>
+            <w:bookmarkStart w:id="12" w:name="_Hlk160191721"/>
+            <w:bookmarkStart w:id="13" w:name="_Hlk160191722"/>
+            <w:bookmarkStart w:id="14" w:name="_Hlk160192028"/>
+            <w:bookmarkStart w:id="15" w:name="_Hlk160192029"/>
+            <w:bookmarkStart w:id="16" w:name="_Hlk160192073"/>
+            <w:bookmarkStart w:id="17" w:name="_Hlk160192074"/>
+            <w:bookmarkStart w:id="18" w:name="_Hlk160192122"/>
+            <w:bookmarkStart w:id="19" w:name="_Hlk160192123"/>
+            <w:bookmarkStart w:id="20" w:name="_Hlk160192146"/>
+            <w:bookmarkStart w:id="21" w:name="_Hlk160192147"/>
+            <w:bookmarkStart w:id="22" w:name="_Hlk160192476"/>
+            <w:bookmarkStart w:id="23" w:name="_Hlk160192477"/>
+            <w:bookmarkStart w:id="24" w:name="_Hlk160192615"/>
+            <w:bookmarkStart w:id="25" w:name="_Hlk160192616"/>
+            <w:bookmarkStart w:id="26" w:name="_Hlk160203071"/>
+            <w:bookmarkStart w:id="27" w:name="_Hlk160203072"/>
             <w:r>
               <w:rPr>
                 <w:rFonts w:ascii="Palatino Linotype" w:hAnsi="Palatino Linotype"/>

</xml_diff>